<commit_message>
Fix bugs accessing GBIF, improve output
</commit_message>
<xml_diff>
--- a/Paper/Workflow.docx
+++ b/Paper/Workflow.docx
@@ -147,7 +147,63 @@
         <w:rPr>
           <w:lang w:val="en-GB"/>
         </w:rPr>
-        <w:t xml:space="preserve">The workflow consists of four steps, namely 1.) preparation of databases, 2.) standardisation of species names, 3.) standardisation of region names and 4.) merging of standardised databases. In the preparation phase, the databases are loaded and the required column names are identified and standardised. The standardisation of species names is done using the GBIF backbone taxonomy. </w:t>
+        <w:t xml:space="preserve">The workflow consists of four steps, namely 1.) </w:t>
+      </w:r>
+      <w:proofErr w:type="gramStart"/>
+      <w:r>
+        <w:rPr>
+          <w:lang w:val="en-GB"/>
+        </w:rPr>
+        <w:t>preparation</w:t>
+      </w:r>
+      <w:proofErr w:type="gramEnd"/>
+      <w:r>
+        <w:rPr>
+          <w:lang w:val="en-GB"/>
+        </w:rPr>
+        <w:t xml:space="preserve"> of databases, 2.) </w:t>
+      </w:r>
+      <w:proofErr w:type="gramStart"/>
+      <w:r>
+        <w:rPr>
+          <w:lang w:val="en-GB"/>
+        </w:rPr>
+        <w:t>standardisation</w:t>
+      </w:r>
+      <w:proofErr w:type="gramEnd"/>
+      <w:r>
+        <w:rPr>
+          <w:lang w:val="en-GB"/>
+        </w:rPr>
+        <w:t xml:space="preserve"> of species names, 3.) </w:t>
+      </w:r>
+      <w:proofErr w:type="gramStart"/>
+      <w:r>
+        <w:rPr>
+          <w:lang w:val="en-GB"/>
+        </w:rPr>
+        <w:t>standardisation</w:t>
+      </w:r>
+      <w:proofErr w:type="gramEnd"/>
+      <w:r>
+        <w:rPr>
+          <w:lang w:val="en-GB"/>
+        </w:rPr>
+        <w:t xml:space="preserve"> of region names and 4.) </w:t>
+      </w:r>
+      <w:proofErr w:type="gramStart"/>
+      <w:r>
+        <w:rPr>
+          <w:lang w:val="en-GB"/>
+        </w:rPr>
+        <w:t>merging</w:t>
+      </w:r>
+      <w:proofErr w:type="gramEnd"/>
+      <w:r>
+        <w:rPr>
+          <w:lang w:val="en-GB"/>
+        </w:rPr>
+        <w:t xml:space="preserve"> of standardised databases. In the preparation phase, the databases are loaded and the required column names are identified and standardised. The standardisation of species names is done using the GBIF backbone taxonomy. </w:t>
       </w:r>
       <w:r>
         <w:rPr>
@@ -350,7 +406,91 @@
         <w:rPr>
           <w:lang w:val="en-GB"/>
         </w:rPr>
-        <w:t xml:space="preserve"> (“rgbif” and “openxlsx”), which can be installed in R executing the command “install.packages(c(“rgbif”,”openxlsx”)).</w:t>
+        <w:t xml:space="preserve"> (“</w:t>
+      </w:r>
+      <w:proofErr w:type="spellStart"/>
+      <w:r>
+        <w:rPr>
+          <w:lang w:val="en-GB"/>
+        </w:rPr>
+        <w:t>rgbif</w:t>
+      </w:r>
+      <w:proofErr w:type="spellEnd"/>
+      <w:r>
+        <w:rPr>
+          <w:lang w:val="en-GB"/>
+        </w:rPr>
+        <w:t>” and “</w:t>
+      </w:r>
+      <w:proofErr w:type="spellStart"/>
+      <w:r>
+        <w:rPr>
+          <w:lang w:val="en-GB"/>
+        </w:rPr>
+        <w:t>openxlsx</w:t>
+      </w:r>
+      <w:proofErr w:type="spellEnd"/>
+      <w:r>
+        <w:rPr>
+          <w:lang w:val="en-GB"/>
+        </w:rPr>
+        <w:t>”), which can be installed in R executing the command “</w:t>
+      </w:r>
+      <w:proofErr w:type="spellStart"/>
+      <w:r>
+        <w:rPr>
+          <w:lang w:val="en-GB"/>
+        </w:rPr>
+        <w:t>install.packages</w:t>
+      </w:r>
+      <w:proofErr w:type="spellEnd"/>
+      <w:r>
+        <w:rPr>
+          <w:lang w:val="en-GB"/>
+        </w:rPr>
+        <w:t>(</w:t>
+      </w:r>
+      <w:proofErr w:type="gramStart"/>
+      <w:r>
+        <w:rPr>
+          <w:lang w:val="en-GB"/>
+        </w:rPr>
+        <w:t>c(</w:t>
+      </w:r>
+      <w:proofErr w:type="gramEnd"/>
+      <w:r>
+        <w:rPr>
+          <w:lang w:val="en-GB"/>
+        </w:rPr>
+        <w:t>“</w:t>
+      </w:r>
+      <w:proofErr w:type="spellStart"/>
+      <w:r>
+        <w:rPr>
+          <w:lang w:val="en-GB"/>
+        </w:rPr>
+        <w:t>rgbif</w:t>
+      </w:r>
+      <w:proofErr w:type="spellEnd"/>
+      <w:r>
+        <w:rPr>
+          <w:lang w:val="en-GB"/>
+        </w:rPr>
+        <w:t>”,”</w:t>
+      </w:r>
+      <w:proofErr w:type="spellStart"/>
+      <w:r>
+        <w:rPr>
+          <w:lang w:val="en-GB"/>
+        </w:rPr>
+        <w:t>openxlsx</w:t>
+      </w:r>
+      <w:proofErr w:type="spellEnd"/>
+      <w:r>
+        <w:rPr>
+          <w:lang w:val="en-GB"/>
+        </w:rPr>
+        <w:t>”)).</w:t>
       </w:r>
     </w:p>
     <w:p>
@@ -395,7 +535,35 @@
         <w:rPr>
           <w:lang w:val="en-GB"/>
         </w:rPr>
-        <w:t>folders “R/” (all R scripts), “Config/” (configuration file), “Inputfiles/” (data sets of alien species information).</w:t>
+        <w:t>folders “R/” (all R scripts), “</w:t>
+      </w:r>
+      <w:proofErr w:type="spellStart"/>
+      <w:r>
+        <w:rPr>
+          <w:lang w:val="en-GB"/>
+        </w:rPr>
+        <w:t>Config</w:t>
+      </w:r>
+      <w:proofErr w:type="spellEnd"/>
+      <w:r>
+        <w:rPr>
+          <w:lang w:val="en-GB"/>
+        </w:rPr>
+        <w:t>/” (configuration file), “</w:t>
+      </w:r>
+      <w:proofErr w:type="spellStart"/>
+      <w:r>
+        <w:rPr>
+          <w:lang w:val="en-GB"/>
+        </w:rPr>
+        <w:t>Inputfiles</w:t>
+      </w:r>
+      <w:proofErr w:type="spellEnd"/>
+      <w:r>
+        <w:rPr>
+          <w:lang w:val="en-GB"/>
+        </w:rPr>
+        <w:t>/” (data sets of alien species information).</w:t>
       </w:r>
       <w:r>
         <w:rPr>
@@ -510,7 +678,21 @@
         <w:rPr>
           <w:lang w:val="en-GB"/>
         </w:rPr>
-        <w:t xml:space="preserve"> contains information about the regions including a set of keywords, which enables the identification of region spelled in different ways. The region table has to be stored in the subfolder “Inputfiles/”.</w:t>
+        <w:t xml:space="preserve"> contains information about the regions including a set of keywords, which enables the identification of region spelled in different ways. The region table has to be stored in the subfolder “</w:t>
+      </w:r>
+      <w:proofErr w:type="spellStart"/>
+      <w:r>
+        <w:rPr>
+          <w:lang w:val="en-GB"/>
+        </w:rPr>
+        <w:t>Inputfiles</w:t>
+      </w:r>
+      <w:proofErr w:type="spellEnd"/>
+      <w:r>
+        <w:rPr>
+          <w:lang w:val="en-GB"/>
+        </w:rPr>
+        <w:t>/”.</w:t>
       </w:r>
     </w:p>
     <w:p>
@@ -553,7 +735,21 @@
         <w:rPr>
           <w:lang w:val="en-GB"/>
         </w:rPr>
-        <w:t xml:space="preserve"> The table is stored in the subfolder “Inputfiles/”.</w:t>
+        <w:t xml:space="preserve"> The table is stored in the subfolder “</w:t>
+      </w:r>
+      <w:proofErr w:type="spellStart"/>
+      <w:r>
+        <w:rPr>
+          <w:lang w:val="en-GB"/>
+        </w:rPr>
+        <w:t>Inputfiles</w:t>
+      </w:r>
+      <w:proofErr w:type="spellEnd"/>
+      <w:r>
+        <w:rPr>
+          <w:lang w:val="en-GB"/>
+        </w:rPr>
+        <w:t>/”.</w:t>
       </w:r>
     </w:p>
     <w:p>
@@ -606,7 +802,21 @@
         <w:rPr>
           <w:lang w:val="en-GB"/>
         </w:rPr>
-        <w:t xml:space="preserve"> (only *.xlsx)</w:t>
+        <w:t xml:space="preserve"> (only *.</w:t>
+      </w:r>
+      <w:proofErr w:type="spellStart"/>
+      <w:r>
+        <w:rPr>
+          <w:lang w:val="en-GB"/>
+        </w:rPr>
+        <w:t>xlsx</w:t>
+      </w:r>
+      <w:proofErr w:type="spellEnd"/>
+      <w:r>
+        <w:rPr>
+          <w:lang w:val="en-GB"/>
+        </w:rPr>
+        <w:t>)</w:t>
       </w:r>
       <w:r>
         <w:rPr>
@@ -642,7 +852,21 @@
         <w:rPr>
           <w:lang w:val="en-GB"/>
         </w:rPr>
-        <w:t xml:space="preserve"> All databases have to be stored in the subfolder “Inputfiles/”. </w:t>
+        <w:t xml:space="preserve"> All databases have to be stored in the subfolder “</w:t>
+      </w:r>
+      <w:proofErr w:type="spellStart"/>
+      <w:r>
+        <w:rPr>
+          <w:lang w:val="en-GB"/>
+        </w:rPr>
+        <w:t>Inputfiles</w:t>
+      </w:r>
+      <w:proofErr w:type="spellEnd"/>
+      <w:r>
+        <w:rPr>
+          <w:lang w:val="en-GB"/>
+        </w:rPr>
+        <w:t xml:space="preserve">/”. </w:t>
       </w:r>
     </w:p>
     <w:p>
@@ -692,7 +916,21 @@
         <w:rPr>
           <w:lang w:val="en-GB"/>
         </w:rPr>
-        <w:t>” and is stored in the folder “Config/”.</w:t>
+        <w:t>” and is stored in the folder “</w:t>
+      </w:r>
+      <w:proofErr w:type="spellStart"/>
+      <w:r>
+        <w:rPr>
+          <w:lang w:val="en-GB"/>
+        </w:rPr>
+        <w:t>Config</w:t>
+      </w:r>
+      <w:proofErr w:type="spellEnd"/>
+      <w:r>
+        <w:rPr>
+          <w:lang w:val="en-GB"/>
+        </w:rPr>
+        <w:t>/”.</w:t>
       </w:r>
       <w:r>
         <w:rPr>
@@ -952,8 +1190,16 @@
         <w:rPr>
           <w:lang w:val="en-GB"/>
         </w:rPr>
-        <w:t>separated by “; ”</w:t>
-      </w:r>
+        <w:t>separated by “</w:t>
+      </w:r>
+      <w:proofErr w:type="gramStart"/>
+      <w:r>
+        <w:rPr>
+          <w:lang w:val="en-GB"/>
+        </w:rPr>
+        <w:t>; ”</w:t>
+      </w:r>
+      <w:proofErr w:type="gramEnd"/>
       <w:r>
         <w:rPr>
           <w:lang w:val="en-GB"/>
@@ -1021,6 +1267,7 @@
         </w:rPr>
         <w:t>The workflow consists of a series of four steps described below in detail. It can be executed by running the R script “</w:t>
       </w:r>
+      <w:proofErr w:type="spellStart"/>
       <w:r>
         <w:rPr>
           <w:lang w:val="en-GB"/>
@@ -1031,7 +1278,14 @@
         <w:rPr>
           <w:lang w:val="en-GB"/>
         </w:rPr>
-        <w:t xml:space="preserve">.r” in the “R/” </w:t>
+        <w:t>.r</w:t>
+      </w:r>
+      <w:proofErr w:type="spellEnd"/>
+      <w:r>
+        <w:rPr>
+          <w:lang w:val="en-GB"/>
+        </w:rPr>
+        <w:t xml:space="preserve">” in the “R/” </w:t>
       </w:r>
       <w:r>
         <w:rPr>
@@ -1085,7 +1339,29 @@
         <w:rPr>
           <w:lang w:val="en-GB"/>
         </w:rPr>
-        <w:t>directory in the command “setwd()”.</w:t>
+        <w:t>directory in the command “</w:t>
+      </w:r>
+      <w:proofErr w:type="spellStart"/>
+      <w:proofErr w:type="gramStart"/>
+      <w:r>
+        <w:rPr>
+          <w:lang w:val="en-GB"/>
+        </w:rPr>
+        <w:t>setwd</w:t>
+      </w:r>
+      <w:proofErr w:type="spellEnd"/>
+      <w:r>
+        <w:rPr>
+          <w:lang w:val="en-GB"/>
+        </w:rPr>
+        <w:t>(</w:t>
+      </w:r>
+      <w:proofErr w:type="gramEnd"/>
+      <w:r>
+        <w:rPr>
+          <w:lang w:val="en-GB"/>
+        </w:rPr>
+        <w:t>)”.</w:t>
       </w:r>
       <w:r>
         <w:rPr>
@@ -1153,7 +1429,21 @@
         <w:rPr>
           <w:lang w:val="en-GB"/>
         </w:rPr>
-        <w:t xml:space="preserve"> (R script “PrepareDatasets.r”)</w:t>
+        <w:t xml:space="preserve"> (R script “</w:t>
+      </w:r>
+      <w:proofErr w:type="spellStart"/>
+      <w:r>
+        <w:rPr>
+          <w:lang w:val="en-GB"/>
+        </w:rPr>
+        <w:t>PrepareDatasets.r</w:t>
+      </w:r>
+      <w:proofErr w:type="spellEnd"/>
+      <w:r>
+        <w:rPr>
+          <w:lang w:val="en-GB"/>
+        </w:rPr>
+        <w:t>”)</w:t>
       </w:r>
       <w:r>
         <w:rPr>
@@ -1333,12 +1623,14 @@
         </w:rPr>
         <w:t>“</w:t>
       </w:r>
+      <w:proofErr w:type="spellStart"/>
       <w:r>
         <w:rPr>
           <w:lang w:val="en-GB"/>
         </w:rPr>
         <w:t>StandardiseSpeciesNames.r</w:t>
       </w:r>
+      <w:proofErr w:type="spellEnd"/>
       <w:r>
         <w:rPr>
           <w:lang w:val="en-GB"/>
@@ -1380,13 +1672,55 @@
         <w:rPr>
           <w:lang w:val="en-GB"/>
         </w:rPr>
-        <w:t xml:space="preserve"> name_backbone() from R package</w:t>
-      </w:r>
-      <w:r>
-        <w:rPr>
-          <w:lang w:val="en-GB"/>
-        </w:rPr>
-        <w:t xml:space="preserve"> rgbif)</w:t>
+        <w:t xml:space="preserve"> </w:t>
+      </w:r>
+      <w:proofErr w:type="spellStart"/>
+      <w:r>
+        <w:rPr>
+          <w:lang w:val="en-GB"/>
+        </w:rPr>
+        <w:t>name_</w:t>
+      </w:r>
+      <w:proofErr w:type="gramStart"/>
+      <w:r>
+        <w:rPr>
+          <w:lang w:val="en-GB"/>
+        </w:rPr>
+        <w:t>backbone</w:t>
+      </w:r>
+      <w:proofErr w:type="spellEnd"/>
+      <w:r>
+        <w:rPr>
+          <w:lang w:val="en-GB"/>
+        </w:rPr>
+        <w:t>(</w:t>
+      </w:r>
+      <w:proofErr w:type="gramEnd"/>
+      <w:r>
+        <w:rPr>
+          <w:lang w:val="en-GB"/>
+        </w:rPr>
+        <w:t>) from R package</w:t>
+      </w:r>
+      <w:r>
+        <w:rPr>
+          <w:lang w:val="en-GB"/>
+        </w:rPr>
+        <w:t xml:space="preserve"> </w:t>
+      </w:r>
+      <w:proofErr w:type="spellStart"/>
+      <w:r>
+        <w:rPr>
+          <w:lang w:val="en-GB"/>
+        </w:rPr>
+        <w:t>rgbif</w:t>
+      </w:r>
+      <w:proofErr w:type="spellEnd"/>
+      <w:r>
+        <w:rPr>
+          <w:lang w:val="en-GB"/>
+        </w:rPr>
+        <w:t>)</w:t>
       </w:r>
       <w:r>
         <w:rPr>
@@ -1404,77 +1738,94 @@
         </w:numPr>
         <w:spacing w:line="276" w:lineRule="auto"/>
         <w:rPr>
-          <w:lang w:val="en-GB"/>
-        </w:rPr>
-      </w:pPr>
-      <w:r>
-        <w:rPr>
+          <w:strike/>
+          <w:lang w:val="en-GB"/>
+        </w:rPr>
+      </w:pPr>
+      <w:r>
+        <w:rPr>
+          <w:strike/>
           <w:lang w:val="en-GB"/>
         </w:rPr>
         <w:t>Remove all information below species level</w:t>
       </w:r>
       <w:r>
         <w:rPr>
+          <w:strike/>
           <w:lang w:val="en-GB"/>
         </w:rPr>
         <w:t>. This is done by reading in a user-</w:t>
       </w:r>
       <w:r>
         <w:rPr>
+          <w:strike/>
           <w:lang w:val="en-GB"/>
         </w:rPr>
         <w:t>defined</w:t>
       </w:r>
       <w:r>
         <w:rPr>
-          <w:lang w:val="en-GB"/>
-        </w:rPr>
-        <w:t xml:space="preserve"> file named “</w:t>
-      </w:r>
-      <w:r>
-        <w:rPr>
-          <w:lang w:val="en-GB"/>
-        </w:rPr>
-        <w:t>SubspecIdentifier.xlsx</w:t>
-      </w:r>
-      <w:r>
-        <w:rPr>
-          <w:lang w:val="en-GB"/>
-        </w:rPr>
-        <w:t xml:space="preserve">”, which contains keywords to identify any information in the species names belonging to descriptions below the species level. It is assumed that the keywords are part of the species name either ending with or without a dot </w:t>
-      </w:r>
-      <w:r>
-        <w:rPr>
-          <w:lang w:val="en-GB"/>
-        </w:rPr>
-        <w:t>with leading and trailing space (e.g., “ subsp. “ or “</w:t>
-      </w:r>
-      <w:r>
-        <w:rPr>
+          <w:strike/>
+          <w:lang w:val="en-GB"/>
+        </w:rPr>
+        <w:t xml:space="preserve"> file named “SubspecIdentifier.xlsx”, which contains keywords to identify any information in the species names belonging to descriptions below the species level. It is assumed that the keywords are part of the species name either ending with or without a dot </w:t>
+      </w:r>
+      <w:r>
+        <w:rPr>
+          <w:strike/>
+          <w:lang w:val="en-GB"/>
+        </w:rPr>
+        <w:t xml:space="preserve">with leading and trailing space (e.g., </w:t>
+      </w:r>
+      <w:proofErr w:type="gramStart"/>
+      <w:r>
+        <w:rPr>
+          <w:strike/>
+          <w:lang w:val="en-GB"/>
+        </w:rPr>
+        <w:t>“ subsp</w:t>
+      </w:r>
+      <w:proofErr w:type="gramEnd"/>
+      <w:r>
+        <w:rPr>
+          <w:strike/>
+          <w:lang w:val="en-GB"/>
+        </w:rPr>
+        <w:t>. “ or “</w:t>
+      </w:r>
+      <w:r>
+        <w:rPr>
+          <w:strike/>
           <w:lang w:val="en-GB"/>
         </w:rPr>
         <w:t xml:space="preserve"> </w:t>
       </w:r>
-      <w:r>
-        <w:rPr>
+      <w:proofErr w:type="spellStart"/>
+      <w:r>
+        <w:rPr>
+          <w:strike/>
           <w:lang w:val="en-GB"/>
         </w:rPr>
         <w:t>subsp</w:t>
       </w:r>
-      <w:r>
-        <w:rPr>
+      <w:proofErr w:type="spellEnd"/>
+      <w:r>
+        <w:rPr>
+          <w:strike/>
           <w:lang w:val="en-GB"/>
         </w:rPr>
         <w:t xml:space="preserve"> </w:t>
       </w:r>
       <w:r>
         <w:rPr>
+          <w:strike/>
           <w:lang w:val="en-GB"/>
         </w:rPr>
         <w:t>”).</w:t>
       </w:r>
       <w:r>
         <w:rPr>
+          <w:strike/>
           <w:lang w:val="en-GB"/>
         </w:rPr>
         <w:t xml:space="preserve"> Everything on the right side of the keyword is removed, which may include also author names. Author names will be added at a later stage (see below).</w:t>
@@ -1502,7 +1853,21 @@
         <w:rPr>
           <w:lang w:val="en-GB"/>
         </w:rPr>
-        <w:t xml:space="preserve"> (R script “CheckGBIFTax.r”)</w:t>
+        <w:t xml:space="preserve"> (R script “</w:t>
+      </w:r>
+      <w:proofErr w:type="spellStart"/>
+      <w:r>
+        <w:rPr>
+          <w:lang w:val="en-GB"/>
+        </w:rPr>
+        <w:t>CheckGBIFTax.r</w:t>
+      </w:r>
+      <w:proofErr w:type="spellEnd"/>
+      <w:r>
+        <w:rPr>
+          <w:lang w:val="en-GB"/>
+        </w:rPr>
+        <w:t>”)</w:t>
       </w:r>
     </w:p>
     <w:p>
@@ -1521,7 +1886,47 @@
         <w:rPr>
           <w:lang w:val="en-GB"/>
         </w:rPr>
-        <w:t>Get exact match of species name (ie. Status=”accepted”, matchType=”exact”</w:t>
+        <w:t xml:space="preserve">Get exact match of </w:t>
+      </w:r>
+      <w:r>
+        <w:rPr>
+          <w:lang w:val="en-GB"/>
+        </w:rPr>
+        <w:t>scientific</w:t>
+      </w:r>
+      <w:r>
+        <w:rPr>
+          <w:lang w:val="en-GB"/>
+        </w:rPr>
+        <w:t xml:space="preserve"> name (</w:t>
+      </w:r>
+      <w:proofErr w:type="spellStart"/>
+      <w:r>
+        <w:rPr>
+          <w:lang w:val="en-GB"/>
+        </w:rPr>
+        <w:t>ie</w:t>
+      </w:r>
+      <w:proofErr w:type="spellEnd"/>
+      <w:r>
+        <w:rPr>
+          <w:lang w:val="en-GB"/>
+        </w:rPr>
+        <w:t xml:space="preserve">. Status=”accepted”, </w:t>
+      </w:r>
+      <w:proofErr w:type="spellStart"/>
+      <w:r>
+        <w:rPr>
+          <w:lang w:val="en-GB"/>
+        </w:rPr>
+        <w:t>matchType</w:t>
+      </w:r>
+      <w:proofErr w:type="spellEnd"/>
+      <w:r>
+        <w:rPr>
+          <w:lang w:val="en-GB"/>
+        </w:rPr>
+        <w:t>=”exact”</w:t>
       </w:r>
       <w:r>
         <w:rPr>
@@ -1533,19 +1938,46 @@
         <w:rPr>
           <w:lang w:val="en-GB"/>
         </w:rPr>
-        <w:t xml:space="preserve">existing </w:t>
-      </w:r>
-      <w:r>
-        <w:rPr>
-          <w:lang w:val="en-GB"/>
-        </w:rPr>
-        <w:t>species level information</w:t>
-      </w:r>
-      <w:r>
-        <w:rPr>
-          <w:lang w:val="en-GB"/>
-        </w:rPr>
-        <w:t xml:space="preserve"> (can be stored under “species” or “canonicalName” in GBIF</w:t>
+        <w:t xml:space="preserve">extract </w:t>
+      </w:r>
+      <w:r>
+        <w:rPr>
+          <w:lang w:val="en-GB"/>
+        </w:rPr>
+        <w:t xml:space="preserve">species </w:t>
+      </w:r>
+      <w:r>
+        <w:rPr>
+          <w:lang w:val="en-GB"/>
+        </w:rPr>
+        <w:t>names</w:t>
+      </w:r>
+      <w:r>
+        <w:rPr>
+          <w:lang w:val="en-GB"/>
+        </w:rPr>
+        <w:t xml:space="preserve"> (can be stored under </w:t>
+      </w:r>
+      <w:r>
+        <w:rPr>
+          <w:lang w:val="en-GB"/>
+        </w:rPr>
+        <w:lastRenderedPageBreak/>
+        <w:t>“species” or “</w:t>
+      </w:r>
+      <w:proofErr w:type="spellStart"/>
+      <w:r>
+        <w:rPr>
+          <w:lang w:val="en-GB"/>
+        </w:rPr>
+        <w:t>canonicalName</w:t>
+      </w:r>
+      <w:proofErr w:type="spellEnd"/>
+      <w:r>
+        <w:rPr>
+          <w:lang w:val="en-GB"/>
+        </w:rPr>
+        <w:t>” in GBIF</w:t>
       </w:r>
       <w:r>
         <w:rPr>
@@ -1558,6 +1990,190 @@
           <w:lang w:val="en-GB"/>
         </w:rPr>
         <w:t>.</w:t>
+      </w:r>
+      <w:r>
+        <w:rPr>
+          <w:lang w:val="en-GB"/>
+        </w:rPr>
+        <w:t xml:space="preserve"> Sub-species level information such as varieties, forms or subspecies is ignored.</w:t>
+      </w:r>
+    </w:p>
+    <w:p>
+      <w:pPr>
+        <w:pStyle w:val="Listenabsatz"/>
+        <w:numPr>
+          <w:ilvl w:val="3"/>
+          <w:numId w:val="2"/>
+        </w:numPr>
+        <w:spacing w:line="276" w:lineRule="auto"/>
+        <w:rPr>
+          <w:lang w:val="en-GB"/>
+        </w:rPr>
+      </w:pPr>
+      <w:r>
+        <w:rPr>
+          <w:lang w:val="en-GB"/>
+        </w:rPr>
+        <w:t>Get author information and status of taxonomic description only if exact match is on species level.</w:t>
+      </w:r>
+    </w:p>
+    <w:p>
+      <w:pPr>
+        <w:pStyle w:val="Listenabsatz"/>
+        <w:numPr>
+          <w:ilvl w:val="3"/>
+          <w:numId w:val="2"/>
+        </w:numPr>
+        <w:spacing w:line="276" w:lineRule="auto"/>
+        <w:rPr>
+          <w:lang w:val="en-GB"/>
+        </w:rPr>
+      </w:pPr>
+      <w:r>
+        <w:rPr>
+          <w:lang w:val="en-GB"/>
+        </w:rPr>
+        <w:t xml:space="preserve">If exact match is on sub-species level, extract author name and status from </w:t>
+      </w:r>
+      <w:r>
+        <w:rPr>
+          <w:lang w:val="en-GB"/>
+        </w:rPr>
+        <w:t>species level in a new request to GIBF now using species names only</w:t>
+      </w:r>
+      <w:r>
+        <w:rPr>
+          <w:lang w:val="en-GB"/>
+        </w:rPr>
+        <w:t xml:space="preserve"> (</w:t>
+      </w:r>
+      <w:r>
+        <w:rPr>
+          <w:lang w:val="en-GB"/>
+        </w:rPr>
+        <w:t xml:space="preserve">Status=”accepted”, </w:t>
+      </w:r>
+      <w:proofErr w:type="spellStart"/>
+      <w:r>
+        <w:rPr>
+          <w:lang w:val="en-GB"/>
+        </w:rPr>
+        <w:t>matchType</w:t>
+      </w:r>
+      <w:proofErr w:type="spellEnd"/>
+      <w:r>
+        <w:rPr>
+          <w:lang w:val="en-GB"/>
+        </w:rPr>
+        <w:t>=”exact”</w:t>
+      </w:r>
+      <w:r>
+        <w:rPr>
+          <w:lang w:val="en-GB"/>
+        </w:rPr>
+        <w:t>)</w:t>
+      </w:r>
+      <w:r>
+        <w:rPr>
+          <w:lang w:val="en-GB"/>
+        </w:rPr>
+        <w:t>. For example, “</w:t>
+      </w:r>
+      <w:proofErr w:type="spellStart"/>
+      <w:r>
+        <w:rPr>
+          <w:lang w:val="en-GB"/>
+        </w:rPr>
+        <w:t>Trifolium</w:t>
+      </w:r>
+      <w:proofErr w:type="spellEnd"/>
+      <w:r>
+        <w:rPr>
+          <w:lang w:val="en-GB"/>
+        </w:rPr>
+        <w:t xml:space="preserve"> </w:t>
+      </w:r>
+      <w:proofErr w:type="spellStart"/>
+      <w:r>
+        <w:rPr>
+          <w:lang w:val="en-GB"/>
+        </w:rPr>
+        <w:t>pratense</w:t>
+      </w:r>
+      <w:proofErr w:type="spellEnd"/>
+      <w:r>
+        <w:rPr>
+          <w:lang w:val="en-GB"/>
+        </w:rPr>
+        <w:t xml:space="preserve"> var. </w:t>
+      </w:r>
+      <w:proofErr w:type="spellStart"/>
+      <w:r>
+        <w:rPr>
+          <w:lang w:val="en-GB"/>
+        </w:rPr>
+        <w:t>sativum</w:t>
+      </w:r>
+      <w:proofErr w:type="spellEnd"/>
+      <w:r>
+        <w:rPr>
+          <w:lang w:val="en-GB"/>
+        </w:rPr>
+        <w:t xml:space="preserve"> </w:t>
+      </w:r>
+      <w:proofErr w:type="spellStart"/>
+      <w:r>
+        <w:rPr>
+          <w:lang w:val="en-GB"/>
+        </w:rPr>
+        <w:t>Schreb</w:t>
+      </w:r>
+      <w:proofErr w:type="spellEnd"/>
+      <w:r>
+        <w:rPr>
+          <w:lang w:val="en-GB"/>
+        </w:rPr>
+        <w:t>.</w:t>
+      </w:r>
+      <w:r>
+        <w:rPr>
+          <w:lang w:val="en-GB"/>
+        </w:rPr>
+        <w:t>” is transformed to “</w:t>
+      </w:r>
+      <w:proofErr w:type="spellStart"/>
+      <w:r>
+        <w:rPr>
+          <w:lang w:val="en-GB"/>
+        </w:rPr>
+        <w:t>Trifolium</w:t>
+      </w:r>
+      <w:proofErr w:type="spellEnd"/>
+      <w:r>
+        <w:rPr>
+          <w:lang w:val="en-GB"/>
+        </w:rPr>
+        <w:t xml:space="preserve"> </w:t>
+      </w:r>
+      <w:proofErr w:type="spellStart"/>
+      <w:r>
+        <w:rPr>
+          <w:lang w:val="en-GB"/>
+        </w:rPr>
+        <w:t>pratense</w:t>
+      </w:r>
+      <w:proofErr w:type="spellEnd"/>
+      <w:r>
+        <w:rPr>
+          <w:lang w:val="en-GB"/>
+        </w:rPr>
+        <w:t xml:space="preserve"> L.</w:t>
+      </w:r>
+      <w:r>
+        <w:rPr>
+          <w:lang w:val="en-GB"/>
+        </w:rPr>
+        <w:t>” in this way.</w:t>
       </w:r>
     </w:p>
     <w:p>
@@ -1576,8 +2192,45 @@
         <w:rPr>
           <w:lang w:val="en-GB"/>
         </w:rPr>
-        <w:lastRenderedPageBreak/>
-        <w:t>If not available, get synonyms (i.e., status=”synonym”, matchType=”exact” and existing species level information)</w:t>
+        <w:t xml:space="preserve">If </w:t>
+      </w:r>
+      <w:r>
+        <w:rPr>
+          <w:lang w:val="en-GB"/>
+        </w:rPr>
+        <w:t xml:space="preserve">exact match is </w:t>
+      </w:r>
+      <w:r>
+        <w:rPr>
+          <w:lang w:val="en-GB"/>
+        </w:rPr>
+        <w:t xml:space="preserve">not available, </w:t>
+      </w:r>
+      <w:r>
+        <w:rPr>
+          <w:lang w:val="en-GB"/>
+        </w:rPr>
+        <w:t>check for</w:t>
+      </w:r>
+      <w:r>
+        <w:rPr>
+          <w:lang w:val="en-GB"/>
+        </w:rPr>
+        <w:t xml:space="preserve"> synonyms (i.e., status=”synonym”, </w:t>
+      </w:r>
+      <w:proofErr w:type="spellStart"/>
+      <w:r>
+        <w:rPr>
+          <w:lang w:val="en-GB"/>
+        </w:rPr>
+        <w:t>matchType</w:t>
+      </w:r>
+      <w:proofErr w:type="spellEnd"/>
+      <w:r>
+        <w:rPr>
+          <w:lang w:val="en-GB"/>
+        </w:rPr>
+        <w:t>=”exact” and existing species level information)</w:t>
       </w:r>
     </w:p>
     <w:p>
@@ -1608,7 +2261,13 @@
         <w:rPr>
           <w:lang w:val="en-GB"/>
         </w:rPr>
-        <w:t xml:space="preserve"> -&gt; use new </w:t>
+        <w:t>. Thus,</w:t>
+      </w:r>
+      <w:r>
+        <w:rPr>
+          <w:lang w:val="en-GB"/>
+        </w:rPr>
+        <w:t xml:space="preserve"> use new </w:t>
       </w:r>
       <w:r>
         <w:rPr>
@@ -1620,7 +2279,19 @@
         <w:rPr>
           <w:lang w:val="en-GB"/>
         </w:rPr>
-        <w:t>name for a new GBIF request to get author name of accepted species name; ensure correct selection by additionally using family name to avoid false reports due to multiple entries in GBIF</w:t>
+        <w:t xml:space="preserve">name </w:t>
+      </w:r>
+      <w:r>
+        <w:rPr>
+          <w:lang w:val="en-GB"/>
+        </w:rPr>
+        <w:t xml:space="preserve">(i.e., the synonym) </w:t>
+      </w:r>
+      <w:r>
+        <w:rPr>
+          <w:lang w:val="en-GB"/>
+        </w:rPr>
+        <w:t>for a new GBIF request to get author name of accepted species name; ensure correct selection by additionally using family name to avoid false reports due to multiple entries in GBIF</w:t>
       </w:r>
       <w:r>
         <w:rPr>
@@ -1645,7 +2316,31 @@
         <w:rPr>
           <w:lang w:val="en-GB"/>
         </w:rPr>
-        <w:t>If not available, check ‘alternative’ names (</w:t>
+        <w:t xml:space="preserve">If </w:t>
+      </w:r>
+      <w:r>
+        <w:rPr>
+          <w:lang w:val="en-GB"/>
+        </w:rPr>
+        <w:t xml:space="preserve">exact match is </w:t>
+      </w:r>
+      <w:r>
+        <w:rPr>
+          <w:lang w:val="en-GB"/>
+        </w:rPr>
+        <w:t>not available</w:t>
+      </w:r>
+      <w:r>
+        <w:rPr>
+          <w:lang w:val="en-GB"/>
+        </w:rPr>
+        <w:t xml:space="preserve"> for species names or synonyms</w:t>
+      </w:r>
+      <w:r>
+        <w:rPr>
+          <w:lang w:val="en-GB"/>
+        </w:rPr>
+        <w:t>, check ‘alternative’ names (</w:t>
       </w:r>
       <w:r>
         <w:rPr>
@@ -1782,12 +2477,14 @@
         </w:rPr>
         <w:t>‘</w:t>
       </w:r>
+      <w:proofErr w:type="spellStart"/>
       <w:r>
         <w:rPr>
           <w:lang w:val="en-GB"/>
         </w:rPr>
         <w:t>taxon_group</w:t>
       </w:r>
+      <w:proofErr w:type="spellEnd"/>
       <w:r>
         <w:rPr>
           <w:lang w:val="en-GB"/>
@@ -2088,6 +2785,28 @@
         </w:rPr>
         <w:t>names table</w:t>
       </w:r>
+      <w:r>
+        <w:rPr>
+          <w:lang w:val="en-GB"/>
+        </w:rPr>
+        <w:t xml:space="preserve">. Missing species represent species without a match in GBIF based on the rules defined above. </w:t>
+      </w:r>
+      <w:r>
+        <w:rPr>
+          <w:highlight w:val="yellow"/>
+          <w:lang w:val="en-GB"/>
+        </w:rPr>
+        <w:t xml:space="preserve">Note that missing species are kept in the final </w:t>
+      </w:r>
+      <w:bookmarkStart w:id="0" w:name="_GoBack"/>
+      <w:bookmarkEnd w:id="0"/>
+      <w:r>
+        <w:rPr>
+          <w:highlight w:val="yellow"/>
+          <w:lang w:val="en-GB"/>
+        </w:rPr>
+        <w:t>database.</w:t>
+      </w:r>
     </w:p>
     <w:p>
       <w:pPr>
@@ -2138,7 +2857,21 @@
         <w:rPr>
           <w:lang w:val="en-GB"/>
         </w:rPr>
-        <w:t xml:space="preserve"> taxonomic information in an excel file (“</w:t>
+        <w:t xml:space="preserve"> taxonomic information in </w:t>
+      </w:r>
+      <w:proofErr w:type="gramStart"/>
+      <w:r>
+        <w:rPr>
+          <w:lang w:val="en-GB"/>
+        </w:rPr>
+        <w:t>an excel</w:t>
+      </w:r>
+      <w:proofErr w:type="gramEnd"/>
+      <w:r>
+        <w:rPr>
+          <w:lang w:val="en-GB"/>
+        </w:rPr>
+        <w:t xml:space="preserve"> file (“</w:t>
       </w:r>
       <w:r>
         <w:rPr>
@@ -2180,7 +2913,14 @@
         <w:rPr>
           <w:lang w:val="en-GB"/>
         </w:rPr>
-        <w:t xml:space="preserve"> Taxonomic information about higher taxonomic levels and/or authors can be added by entering the same species name for old and new version plus additional taxonomic information. In this case, the species name is kept, while the new taxonomic information is added. </w:t>
+        <w:t xml:space="preserve"> Taxonomic information about higher taxonomic levels and/or authors can be added by entering the same species </w:t>
+      </w:r>
+      <w:r>
+        <w:rPr>
+          <w:lang w:val="en-GB"/>
+        </w:rPr>
+        <w:lastRenderedPageBreak/>
+        <w:t xml:space="preserve">name for old and new version plus additional taxonomic information. In this case, the species name is kept, while the new taxonomic information is added. </w:t>
       </w:r>
     </w:p>
     <w:p>
@@ -2213,7 +2953,21 @@
         <w:rPr>
           <w:lang w:val="en-GB"/>
         </w:rPr>
-        <w:t xml:space="preserve"> (R script “StandardiseCountryNames.r”): </w:t>
+        <w:t xml:space="preserve"> (R script “</w:t>
+      </w:r>
+      <w:proofErr w:type="spellStart"/>
+      <w:r>
+        <w:rPr>
+          <w:lang w:val="en-GB"/>
+        </w:rPr>
+        <w:t>StandardiseCountryNames.r</w:t>
+      </w:r>
+      <w:proofErr w:type="spellEnd"/>
+      <w:r>
+        <w:rPr>
+          <w:lang w:val="en-GB"/>
+        </w:rPr>
+        <w:t xml:space="preserve">”): </w:t>
       </w:r>
       <w:r>
         <w:rPr>
@@ -2354,14 +3108,21 @@
         <w:rPr>
           <w:lang w:val="en-GB"/>
         </w:rPr>
-        <w:t xml:space="preserve">, islands of Galapagos (Ecuador), Balearic Islands (Spain), Canary Islands (Spain), Corsica (France), </w:t>
-      </w:r>
-      <w:r>
-        <w:rPr>
-          <w:lang w:val="en-GB"/>
-        </w:rPr>
-        <w:lastRenderedPageBreak/>
-        <w:t>Sardinia (Italy), Sicily (Italy), Kermadec Islands (New Zealand), Madeira (Portugal), Alaska (USA), Hawaiian Islands (USA)</w:t>
+        <w:t xml:space="preserve">, islands of Galapagos (Ecuador), Balearic Islands (Spain), Canary Islands (Spain), Corsica (France), Sardinia (Italy), Sicily (Italy), </w:t>
+      </w:r>
+      <w:proofErr w:type="spellStart"/>
+      <w:r>
+        <w:rPr>
+          <w:lang w:val="en-GB"/>
+        </w:rPr>
+        <w:t>Kermadec</w:t>
+      </w:r>
+      <w:proofErr w:type="spellEnd"/>
+      <w:r>
+        <w:rPr>
+          <w:lang w:val="en-GB"/>
+        </w:rPr>
+        <w:t xml:space="preserve"> Islands (New Zealand), Madeira (Portugal), Alaska (USA), Hawaiian Islands (USA)</w:t>
       </w:r>
     </w:p>
     <w:p>
@@ -2612,7 +3373,35 @@
         <w:rPr>
           <w:lang w:val="en-GB"/>
         </w:rPr>
-        <w:t xml:space="preserve"> check the output file “MissingRegions_....csv”. The following options remain</w:t>
+        <w:t xml:space="preserve"> </w:t>
+      </w:r>
+      <w:proofErr w:type="gramStart"/>
+      <w:r>
+        <w:rPr>
+          <w:lang w:val="en-GB"/>
+        </w:rPr>
+        <w:t>check the output file</w:t>
+      </w:r>
+      <w:proofErr w:type="gramEnd"/>
+      <w:r>
+        <w:rPr>
+          <w:lang w:val="en-GB"/>
+        </w:rPr>
+        <w:t xml:space="preserve"> “</w:t>
+      </w:r>
+      <w:proofErr w:type="spellStart"/>
+      <w:r>
+        <w:rPr>
+          <w:lang w:val="en-GB"/>
+        </w:rPr>
+        <w:t>MissingRegions</w:t>
+      </w:r>
+      <w:proofErr w:type="spellEnd"/>
+      <w:r>
+        <w:rPr>
+          <w:lang w:val="en-GB"/>
+        </w:rPr>
+        <w:t>_....csv”. The following options remain</w:t>
       </w:r>
       <w:r>
         <w:rPr>
@@ -2746,12 +3535,14 @@
         </w:rPr>
         <w:t xml:space="preserve"> (R script: “</w:t>
       </w:r>
+      <w:proofErr w:type="spellStart"/>
       <w:r>
         <w:rPr>
           <w:lang w:val="en-GB"/>
         </w:rPr>
         <w:t>GetFirstRecord.r</w:t>
       </w:r>
+      <w:proofErr w:type="spellEnd"/>
       <w:r>
         <w:rPr>
           <w:lang w:val="en-GB"/>
@@ -2793,7 +3584,21 @@
         <w:rPr>
           <w:lang w:val="en-GB"/>
         </w:rPr>
-        <w:t xml:space="preserve">”), which includes the rules to treat first records and a list of replacements. Entries specified in the column “Entry” will be replaced by values in column “Replacement”. The replacement is exact, which means that exactly the sequence of symbols in the first column will be replaced with the symbols specified in the second column. Additional symbols in the same entry will be kept untouched. For example, the entry “&lt; “ </w:t>
+        <w:t xml:space="preserve">”), which includes the rules to treat first records and a list of replacements. Entries specified in </w:t>
+      </w:r>
+      <w:r>
+        <w:rPr>
+          <w:lang w:val="en-GB"/>
+        </w:rPr>
+        <w:lastRenderedPageBreak/>
+        <w:t xml:space="preserve">the column “Entry” will be replaced by values in column “Replacement”. The replacement is exact, which means that exactly the sequence of symbols in the first column will be replaced with the symbols specified in the second column. Additional symbols in the same entry will be kept untouched. For example, the entry “&lt; </w:t>
+      </w:r>
+      <w:proofErr w:type="gramStart"/>
+      <w:r>
+        <w:rPr>
+          <w:lang w:val="en-GB"/>
+        </w:rPr>
+        <w:t xml:space="preserve">“ </w:t>
       </w:r>
       <w:r>
         <w:rPr>
@@ -2801,6 +3606,7 @@
         </w:rPr>
         <w:t>with</w:t>
       </w:r>
+      <w:proofErr w:type="gramEnd"/>
       <w:r>
         <w:rPr>
           <w:lang w:val="en-GB"/>
@@ -2844,17 +3650,33 @@
         </w:rPr>
         <w:t>“</w:t>
       </w:r>
-      <w:r>
-        <w:rPr>
-          <w:lang w:val="en-GB"/>
-        </w:rPr>
-        <w:t>NonNumericFirstRecords_</w:t>
-      </w:r>
-      <w:r>
-        <w:rPr>
-          <w:lang w:val="en-GB"/>
-        </w:rPr>
-        <w:t>[database].csv”</w:t>
+      <w:proofErr w:type="spellStart"/>
+      <w:r>
+        <w:rPr>
+          <w:lang w:val="en-GB"/>
+        </w:rPr>
+        <w:t>NonNumericFirstRecords</w:t>
+      </w:r>
+      <w:proofErr w:type="spellEnd"/>
+      <w:proofErr w:type="gramStart"/>
+      <w:r>
+        <w:rPr>
+          <w:lang w:val="en-GB"/>
+        </w:rPr>
+        <w:t>_</w:t>
+      </w:r>
+      <w:r>
+        <w:rPr>
+          <w:lang w:val="en-GB"/>
+        </w:rPr>
+        <w:t>[</w:t>
+      </w:r>
+      <w:proofErr w:type="gramEnd"/>
+      <w:r>
+        <w:rPr>
+          <w:lang w:val="en-GB"/>
+        </w:rPr>
+        <w:t>database].csv”</w:t>
       </w:r>
       <w:r>
         <w:rPr>
@@ -2862,8 +3684,6 @@
         </w:rPr>
         <w:t xml:space="preserve"> to check. These values can be treated by adding new lines in Guidelines_FirstRecords.xlsx.</w:t>
       </w:r>
-      <w:bookmarkStart w:id="0" w:name="_GoBack"/>
-      <w:bookmarkEnd w:id="0"/>
     </w:p>
     <w:p>
       <w:pPr>
@@ -2940,7 +3760,6 @@
         <w:rPr>
           <w:lang w:val="en-GB"/>
         </w:rPr>
-        <w:lastRenderedPageBreak/>
         <w:t xml:space="preserve">First record: </w:t>
       </w:r>
       <w:r>
@@ -3100,7 +3919,21 @@
         <w:rPr>
           <w:lang w:val="en-GB"/>
         </w:rPr>
-        <w:t>Right now, first records are not standardised at all as this is not required in our case, because GRIIS and FirstRecords reported already standardised values. Nevertheless, it may make sense to include a process to resolve first records also to report how we did it in the other two databases.</w:t>
+        <w:t xml:space="preserve">Right now, first records are not standardised at all as this is not required in our case, because GRIIS and </w:t>
+      </w:r>
+      <w:proofErr w:type="spellStart"/>
+      <w:r>
+        <w:rPr>
+          <w:lang w:val="en-GB"/>
+        </w:rPr>
+        <w:t>FirstRecords</w:t>
+      </w:r>
+      <w:proofErr w:type="spellEnd"/>
+      <w:r>
+        <w:rPr>
+          <w:lang w:val="en-GB"/>
+        </w:rPr>
+        <w:t xml:space="preserve"> reported already standardised values. Nevertheless, it may make sense to include a process to resolve first records also to report how we did it in the other two databases.</w:t>
       </w:r>
     </w:p>
     <w:p>

</xml_diff>

<commit_message>
Revising country matching and other details
</commit_message>
<xml_diff>
--- a/Paper/Workflow.docx
+++ b/Paper/Workflow.docx
@@ -147,63 +147,7 @@
         <w:rPr>
           <w:lang w:val="en-GB"/>
         </w:rPr>
-        <w:t xml:space="preserve">The workflow consists of four steps, namely 1.) </w:t>
-      </w:r>
-      <w:proofErr w:type="gramStart"/>
-      <w:r>
-        <w:rPr>
-          <w:lang w:val="en-GB"/>
-        </w:rPr>
-        <w:t>preparation</w:t>
-      </w:r>
-      <w:proofErr w:type="gramEnd"/>
-      <w:r>
-        <w:rPr>
-          <w:lang w:val="en-GB"/>
-        </w:rPr>
-        <w:t xml:space="preserve"> of databases, 2.) </w:t>
-      </w:r>
-      <w:proofErr w:type="gramStart"/>
-      <w:r>
-        <w:rPr>
-          <w:lang w:val="en-GB"/>
-        </w:rPr>
-        <w:t>standardisation</w:t>
-      </w:r>
-      <w:proofErr w:type="gramEnd"/>
-      <w:r>
-        <w:rPr>
-          <w:lang w:val="en-GB"/>
-        </w:rPr>
-        <w:t xml:space="preserve"> of species names, 3.) </w:t>
-      </w:r>
-      <w:proofErr w:type="gramStart"/>
-      <w:r>
-        <w:rPr>
-          <w:lang w:val="en-GB"/>
-        </w:rPr>
-        <w:t>standardisation</w:t>
-      </w:r>
-      <w:proofErr w:type="gramEnd"/>
-      <w:r>
-        <w:rPr>
-          <w:lang w:val="en-GB"/>
-        </w:rPr>
-        <w:t xml:space="preserve"> of region names and 4.) </w:t>
-      </w:r>
-      <w:proofErr w:type="gramStart"/>
-      <w:r>
-        <w:rPr>
-          <w:lang w:val="en-GB"/>
-        </w:rPr>
-        <w:t>merging</w:t>
-      </w:r>
-      <w:proofErr w:type="gramEnd"/>
-      <w:r>
-        <w:rPr>
-          <w:lang w:val="en-GB"/>
-        </w:rPr>
-        <w:t xml:space="preserve"> of standardised databases. In the preparation phase, the databases are loaded and the required column names are identified and standardised. The standardisation of species names is done using the GBIF backbone taxonomy. </w:t>
+        <w:t xml:space="preserve">The workflow consists of four steps, namely 1.) preparation of databases, 2.) standardisation of species names, 3.) standardisation of region names and 4.) merging of standardised databases. In the preparation phase, the databases are loaded and the required column names are identified and standardised. The standardisation of species names is done using the GBIF backbone taxonomy. </w:t>
       </w:r>
       <w:r>
         <w:rPr>
@@ -406,91 +350,7 @@
         <w:rPr>
           <w:lang w:val="en-GB"/>
         </w:rPr>
-        <w:t xml:space="preserve"> (“</w:t>
-      </w:r>
-      <w:proofErr w:type="spellStart"/>
-      <w:r>
-        <w:rPr>
-          <w:lang w:val="en-GB"/>
-        </w:rPr>
-        <w:t>rgbif</w:t>
-      </w:r>
-      <w:proofErr w:type="spellEnd"/>
-      <w:r>
-        <w:rPr>
-          <w:lang w:val="en-GB"/>
-        </w:rPr>
-        <w:t>” and “</w:t>
-      </w:r>
-      <w:proofErr w:type="spellStart"/>
-      <w:r>
-        <w:rPr>
-          <w:lang w:val="en-GB"/>
-        </w:rPr>
-        <w:t>openxlsx</w:t>
-      </w:r>
-      <w:proofErr w:type="spellEnd"/>
-      <w:r>
-        <w:rPr>
-          <w:lang w:val="en-GB"/>
-        </w:rPr>
-        <w:t>”), which can be installed in R executing the command “</w:t>
-      </w:r>
-      <w:proofErr w:type="spellStart"/>
-      <w:r>
-        <w:rPr>
-          <w:lang w:val="en-GB"/>
-        </w:rPr>
-        <w:t>install.packages</w:t>
-      </w:r>
-      <w:proofErr w:type="spellEnd"/>
-      <w:r>
-        <w:rPr>
-          <w:lang w:val="en-GB"/>
-        </w:rPr>
-        <w:t>(</w:t>
-      </w:r>
-      <w:proofErr w:type="gramStart"/>
-      <w:r>
-        <w:rPr>
-          <w:lang w:val="en-GB"/>
-        </w:rPr>
-        <w:t>c(</w:t>
-      </w:r>
-      <w:proofErr w:type="gramEnd"/>
-      <w:r>
-        <w:rPr>
-          <w:lang w:val="en-GB"/>
-        </w:rPr>
-        <w:t>“</w:t>
-      </w:r>
-      <w:proofErr w:type="spellStart"/>
-      <w:r>
-        <w:rPr>
-          <w:lang w:val="en-GB"/>
-        </w:rPr>
-        <w:t>rgbif</w:t>
-      </w:r>
-      <w:proofErr w:type="spellEnd"/>
-      <w:r>
-        <w:rPr>
-          <w:lang w:val="en-GB"/>
-        </w:rPr>
-        <w:t>”,”</w:t>
-      </w:r>
-      <w:proofErr w:type="spellStart"/>
-      <w:r>
-        <w:rPr>
-          <w:lang w:val="en-GB"/>
-        </w:rPr>
-        <w:t>openxlsx</w:t>
-      </w:r>
-      <w:proofErr w:type="spellEnd"/>
-      <w:r>
-        <w:rPr>
-          <w:lang w:val="en-GB"/>
-        </w:rPr>
-        <w:t>”)).</w:t>
+        <w:t xml:space="preserve"> (“rgbif” and “openxlsx”), which can be installed in R executing the command “install.packages(c(“rgbif”,”openxlsx”)).</w:t>
       </w:r>
     </w:p>
     <w:p>
@@ -535,35 +395,7 @@
         <w:rPr>
           <w:lang w:val="en-GB"/>
         </w:rPr>
-        <w:t>folders “R/” (all R scripts), “</w:t>
-      </w:r>
-      <w:proofErr w:type="spellStart"/>
-      <w:r>
-        <w:rPr>
-          <w:lang w:val="en-GB"/>
-        </w:rPr>
-        <w:t>Config</w:t>
-      </w:r>
-      <w:proofErr w:type="spellEnd"/>
-      <w:r>
-        <w:rPr>
-          <w:lang w:val="en-GB"/>
-        </w:rPr>
-        <w:t>/” (configuration file), “</w:t>
-      </w:r>
-      <w:proofErr w:type="spellStart"/>
-      <w:r>
-        <w:rPr>
-          <w:lang w:val="en-GB"/>
-        </w:rPr>
-        <w:t>Inputfiles</w:t>
-      </w:r>
-      <w:proofErr w:type="spellEnd"/>
-      <w:r>
-        <w:rPr>
-          <w:lang w:val="en-GB"/>
-        </w:rPr>
-        <w:t>/” (data sets of alien species information).</w:t>
+        <w:t>folders “R/” (all R scripts), “Config/” (configuration file), “Inputfiles/” (data sets of alien species information).</w:t>
       </w:r>
       <w:r>
         <w:rPr>
@@ -678,21 +510,25 @@
         <w:rPr>
           <w:lang w:val="en-GB"/>
         </w:rPr>
-        <w:t xml:space="preserve"> contains information about the regions including a set of keywords, which enables the identification of region spelled in different ways. The region table has to be stored in the subfolder “</w:t>
-      </w:r>
-      <w:proofErr w:type="spellStart"/>
-      <w:r>
-        <w:rPr>
-          <w:lang w:val="en-GB"/>
-        </w:rPr>
-        <w:t>Inputfiles</w:t>
-      </w:r>
-      <w:proofErr w:type="spellEnd"/>
-      <w:r>
-        <w:rPr>
-          <w:lang w:val="en-GB"/>
-        </w:rPr>
-        <w:t>/”.</w:t>
+        <w:t xml:space="preserve"> contains information about the regions including a set of keywords, which enables the identification of region spelled in different ways. The region table has to be stored in the subfolder “Inputfiles/”.</w:t>
+      </w:r>
+      <w:r>
+        <w:rPr>
+          <w:lang w:val="en-GB"/>
+        </w:rPr>
+        <w:t xml:space="preserve"> </w:t>
+      </w:r>
+      <w:r>
+        <w:rPr>
+          <w:lang w:val="en-GB"/>
+        </w:rPr>
+        <w:t>NOTE: The entries in the column “CountryID” has to be complete.</w:t>
+      </w:r>
+      <w:r>
+        <w:rPr>
+          <w:lang w:val="en-GB"/>
+        </w:rPr>
+        <w:t xml:space="preserve"> When adding a new region, the country IDs have to be reassigned. Otherwise, the new region will not be recognised.</w:t>
       </w:r>
     </w:p>
     <w:p>
@@ -735,21 +571,7 @@
         <w:rPr>
           <w:lang w:val="en-GB"/>
         </w:rPr>
-        <w:t xml:space="preserve"> The table is stored in the subfolder “</w:t>
-      </w:r>
-      <w:proofErr w:type="spellStart"/>
-      <w:r>
-        <w:rPr>
-          <w:lang w:val="en-GB"/>
-        </w:rPr>
-        <w:t>Inputfiles</w:t>
-      </w:r>
-      <w:proofErr w:type="spellEnd"/>
-      <w:r>
-        <w:rPr>
-          <w:lang w:val="en-GB"/>
-        </w:rPr>
-        <w:t>/”.</w:t>
+        <w:t xml:space="preserve"> The table is stored in the subfolder “Inputfiles/”.</w:t>
       </w:r>
     </w:p>
     <w:p>
@@ -802,21 +624,7 @@
         <w:rPr>
           <w:lang w:val="en-GB"/>
         </w:rPr>
-        <w:t xml:space="preserve"> (only *.</w:t>
-      </w:r>
-      <w:proofErr w:type="spellStart"/>
-      <w:r>
-        <w:rPr>
-          <w:lang w:val="en-GB"/>
-        </w:rPr>
-        <w:t>xlsx</w:t>
-      </w:r>
-      <w:proofErr w:type="spellEnd"/>
-      <w:r>
-        <w:rPr>
-          <w:lang w:val="en-GB"/>
-        </w:rPr>
-        <w:t>)</w:t>
+        <w:t xml:space="preserve"> (only *.xlsx)</w:t>
       </w:r>
       <w:r>
         <w:rPr>
@@ -852,21 +660,7 @@
         <w:rPr>
           <w:lang w:val="en-GB"/>
         </w:rPr>
-        <w:t xml:space="preserve"> All databases have to be stored in the subfolder “</w:t>
-      </w:r>
-      <w:proofErr w:type="spellStart"/>
-      <w:r>
-        <w:rPr>
-          <w:lang w:val="en-GB"/>
-        </w:rPr>
-        <w:t>Inputfiles</w:t>
-      </w:r>
-      <w:proofErr w:type="spellEnd"/>
-      <w:r>
-        <w:rPr>
-          <w:lang w:val="en-GB"/>
-        </w:rPr>
-        <w:t xml:space="preserve">/”. </w:t>
+        <w:t xml:space="preserve"> All databases have to be stored in the subfolder “Inputfiles/”. </w:t>
       </w:r>
     </w:p>
     <w:p>
@@ -916,21 +710,7 @@
         <w:rPr>
           <w:lang w:val="en-GB"/>
         </w:rPr>
-        <w:t>” and is stored in the folder “</w:t>
-      </w:r>
-      <w:proofErr w:type="spellStart"/>
-      <w:r>
-        <w:rPr>
-          <w:lang w:val="en-GB"/>
-        </w:rPr>
-        <w:t>Config</w:t>
-      </w:r>
-      <w:proofErr w:type="spellEnd"/>
-      <w:r>
-        <w:rPr>
-          <w:lang w:val="en-GB"/>
-        </w:rPr>
-        <w:t>/”.</w:t>
+        <w:t>” and is stored in the folder “Config/”.</w:t>
       </w:r>
       <w:r>
         <w:rPr>
@@ -962,6 +742,7 @@
           <w:b/>
           <w:lang w:val="en-GB"/>
         </w:rPr>
+        <w:lastRenderedPageBreak/>
         <w:t>Required columns</w:t>
       </w:r>
       <w:r>
@@ -1091,14 +872,19 @@
         <w:rPr>
           <w:lang w:val="en-GB"/>
         </w:rPr>
-        <w:t xml:space="preserve">not required to successfully run the workflow. For instance, information about the </w:t>
-      </w:r>
-      <w:r>
-        <w:rPr>
-          <w:lang w:val="en-GB"/>
-        </w:rPr>
-        <w:lastRenderedPageBreak/>
-        <w:t>taxonomic group covered in the database can be used to check multiple entries in GBIF, which would be otherwise exported as missing matches of species names. Optional columns contain taxonomic group (currently included: “All”, “Amphibians”, “Reptiles”, “Birds”, “Vascular plants”),</w:t>
+        <w:t xml:space="preserve">not required to successfully run the workflow. For instance, information about the taxonomic group covered in the database can be used to check multiple entries in GBIF, which would be otherwise exported as missing matches of species names. Optional columns contain </w:t>
+      </w:r>
+      <w:r>
+        <w:rPr>
+          <w:lang w:val="en-GB"/>
+        </w:rPr>
+        <w:t xml:space="preserve">island names, </w:t>
+      </w:r>
+      <w:r>
+        <w:rPr>
+          <w:lang w:val="en-GB"/>
+        </w:rPr>
+        <w:t>taxonomic group (currently included: “All”, “Amphibians”, “Reptiles”, “Birds”, “Vascular plants”),</w:t>
       </w:r>
       <w:r>
         <w:rPr>
@@ -1190,16 +976,8 @@
         <w:rPr>
           <w:lang w:val="en-GB"/>
         </w:rPr>
-        <w:t>separated by “</w:t>
-      </w:r>
-      <w:proofErr w:type="gramStart"/>
-      <w:r>
-        <w:rPr>
-          <w:lang w:val="en-GB"/>
-        </w:rPr>
-        <w:t>; ”</w:t>
-      </w:r>
-      <w:proofErr w:type="gramEnd"/>
+        <w:t>separated by “; ”</w:t>
+      </w:r>
       <w:r>
         <w:rPr>
           <w:lang w:val="en-GB"/>
@@ -1267,7 +1045,6 @@
         </w:rPr>
         <w:t>The workflow consists of a series of four steps described below in detail. It can be executed by running the R script “</w:t>
       </w:r>
-      <w:proofErr w:type="spellStart"/>
       <w:r>
         <w:rPr>
           <w:lang w:val="en-GB"/>
@@ -1278,14 +1055,7 @@
         <w:rPr>
           <w:lang w:val="en-GB"/>
         </w:rPr>
-        <w:t>.r</w:t>
-      </w:r>
-      <w:proofErr w:type="spellEnd"/>
-      <w:r>
-        <w:rPr>
-          <w:lang w:val="en-GB"/>
-        </w:rPr>
-        <w:t xml:space="preserve">” in the “R/” </w:t>
+        <w:t xml:space="preserve">.r” in the “R/” </w:t>
       </w:r>
       <w:r>
         <w:rPr>
@@ -1339,29 +1109,7 @@
         <w:rPr>
           <w:lang w:val="en-GB"/>
         </w:rPr>
-        <w:t>directory in the command “</w:t>
-      </w:r>
-      <w:proofErr w:type="spellStart"/>
-      <w:proofErr w:type="gramStart"/>
-      <w:r>
-        <w:rPr>
-          <w:lang w:val="en-GB"/>
-        </w:rPr>
-        <w:t>setwd</w:t>
-      </w:r>
-      <w:proofErr w:type="spellEnd"/>
-      <w:r>
-        <w:rPr>
-          <w:lang w:val="en-GB"/>
-        </w:rPr>
-        <w:t>(</w:t>
-      </w:r>
-      <w:proofErr w:type="gramEnd"/>
-      <w:r>
-        <w:rPr>
-          <w:lang w:val="en-GB"/>
-        </w:rPr>
-        <w:t>)”.</w:t>
+        <w:t>directory in the command “setwd()”.</w:t>
       </w:r>
       <w:r>
         <w:rPr>
@@ -1429,21 +1177,7 @@
         <w:rPr>
           <w:lang w:val="en-GB"/>
         </w:rPr>
-        <w:t xml:space="preserve"> (R script “</w:t>
-      </w:r>
-      <w:proofErr w:type="spellStart"/>
-      <w:r>
-        <w:rPr>
-          <w:lang w:val="en-GB"/>
-        </w:rPr>
-        <w:t>PrepareDatasets.r</w:t>
-      </w:r>
-      <w:proofErr w:type="spellEnd"/>
-      <w:r>
-        <w:rPr>
-          <w:lang w:val="en-GB"/>
-        </w:rPr>
-        <w:t>”)</w:t>
+        <w:t xml:space="preserve"> (R script “PrepareDatasets.r”)</w:t>
       </w:r>
       <w:r>
         <w:rPr>
@@ -1623,14 +1357,12 @@
         </w:rPr>
         <w:t>“</w:t>
       </w:r>
-      <w:proofErr w:type="spellStart"/>
       <w:r>
         <w:rPr>
           <w:lang w:val="en-GB"/>
         </w:rPr>
         <w:t>StandardiseSpeciesNames.r</w:t>
       </w:r>
-      <w:proofErr w:type="spellEnd"/>
       <w:r>
         <w:rPr>
           <w:lang w:val="en-GB"/>
@@ -1672,55 +1404,13 @@
         <w:rPr>
           <w:lang w:val="en-GB"/>
         </w:rPr>
-        <w:t xml:space="preserve"> </w:t>
-      </w:r>
-      <w:proofErr w:type="spellStart"/>
-      <w:r>
-        <w:rPr>
-          <w:lang w:val="en-GB"/>
-        </w:rPr>
-        <w:t>name_</w:t>
-      </w:r>
-      <w:proofErr w:type="gramStart"/>
-      <w:r>
-        <w:rPr>
-          <w:lang w:val="en-GB"/>
-        </w:rPr>
-        <w:t>backbone</w:t>
-      </w:r>
-      <w:proofErr w:type="spellEnd"/>
-      <w:r>
-        <w:rPr>
-          <w:lang w:val="en-GB"/>
-        </w:rPr>
-        <w:t>(</w:t>
-      </w:r>
-      <w:proofErr w:type="gramEnd"/>
-      <w:r>
-        <w:rPr>
-          <w:lang w:val="en-GB"/>
-        </w:rPr>
-        <w:t>) from R package</w:t>
-      </w:r>
-      <w:r>
-        <w:rPr>
-          <w:lang w:val="en-GB"/>
-        </w:rPr>
-        <w:t xml:space="preserve"> </w:t>
-      </w:r>
-      <w:proofErr w:type="spellStart"/>
-      <w:r>
-        <w:rPr>
-          <w:lang w:val="en-GB"/>
-        </w:rPr>
-        <w:t>rgbif</w:t>
-      </w:r>
-      <w:proofErr w:type="spellEnd"/>
-      <w:r>
-        <w:rPr>
-          <w:lang w:val="en-GB"/>
-        </w:rPr>
-        <w:t>)</w:t>
+        <w:t xml:space="preserve"> name_backbone() from R package</w:t>
+      </w:r>
+      <w:r>
+        <w:rPr>
+          <w:lang w:val="en-GB"/>
+        </w:rPr>
+        <w:t xml:space="preserve"> rgbif)</w:t>
       </w:r>
       <w:r>
         <w:rPr>
@@ -1775,40 +1465,22 @@
           <w:strike/>
           <w:lang w:val="en-GB"/>
         </w:rPr>
-        <w:t xml:space="preserve">with leading and trailing space (e.g., </w:t>
-      </w:r>
-      <w:proofErr w:type="gramStart"/>
+        <w:t>with leading and trailing space (e.g., “ subsp. “ or “</w:t>
+      </w:r>
       <w:r>
         <w:rPr>
           <w:strike/>
           <w:lang w:val="en-GB"/>
         </w:rPr>
-        <w:t>“ subsp</w:t>
-      </w:r>
-      <w:proofErr w:type="gramEnd"/>
+        <w:t xml:space="preserve"> </w:t>
+      </w:r>
       <w:r>
         <w:rPr>
           <w:strike/>
           <w:lang w:val="en-GB"/>
         </w:rPr>
-        <w:t>. “ or “</w:t>
-      </w:r>
-      <w:r>
-        <w:rPr>
-          <w:strike/>
-          <w:lang w:val="en-GB"/>
-        </w:rPr>
-        <w:t xml:space="preserve"> </w:t>
-      </w:r>
-      <w:proofErr w:type="spellStart"/>
-      <w:r>
-        <w:rPr>
-          <w:strike/>
-          <w:lang w:val="en-GB"/>
-        </w:rPr>
         <w:t>subsp</w:t>
       </w:r>
-      <w:proofErr w:type="spellEnd"/>
       <w:r>
         <w:rPr>
           <w:strike/>
@@ -1847,27 +1519,14 @@
         <w:rPr>
           <w:lang w:val="en-GB"/>
         </w:rPr>
+        <w:lastRenderedPageBreak/>
         <w:t>Rules of name acceptance</w:t>
       </w:r>
       <w:r>
         <w:rPr>
           <w:lang w:val="en-GB"/>
         </w:rPr>
-        <w:t xml:space="preserve"> (R script “</w:t>
-      </w:r>
-      <w:proofErr w:type="spellStart"/>
-      <w:r>
-        <w:rPr>
-          <w:lang w:val="en-GB"/>
-        </w:rPr>
-        <w:t>CheckGBIFTax.r</w:t>
-      </w:r>
-      <w:proofErr w:type="spellEnd"/>
-      <w:r>
-        <w:rPr>
-          <w:lang w:val="en-GB"/>
-        </w:rPr>
-        <w:t>”)</w:t>
+        <w:t xml:space="preserve"> (R script “CheckGBIFTax.r”)</w:t>
       </w:r>
     </w:p>
     <w:p>
@@ -1898,35 +1557,7 @@
         <w:rPr>
           <w:lang w:val="en-GB"/>
         </w:rPr>
-        <w:t xml:space="preserve"> name (</w:t>
-      </w:r>
-      <w:proofErr w:type="spellStart"/>
-      <w:r>
-        <w:rPr>
-          <w:lang w:val="en-GB"/>
-        </w:rPr>
-        <w:t>ie</w:t>
-      </w:r>
-      <w:proofErr w:type="spellEnd"/>
-      <w:r>
-        <w:rPr>
-          <w:lang w:val="en-GB"/>
-        </w:rPr>
-        <w:t xml:space="preserve">. Status=”accepted”, </w:t>
-      </w:r>
-      <w:proofErr w:type="spellStart"/>
-      <w:r>
-        <w:rPr>
-          <w:lang w:val="en-GB"/>
-        </w:rPr>
-        <w:t>matchType</w:t>
-      </w:r>
-      <w:proofErr w:type="spellEnd"/>
-      <w:r>
-        <w:rPr>
-          <w:lang w:val="en-GB"/>
-        </w:rPr>
-        <w:t>=”exact”</w:t>
+        <w:t xml:space="preserve"> name (ie. Status=”accepted”, matchType=”exact”</w:t>
       </w:r>
       <w:r>
         <w:rPr>
@@ -1956,28 +1587,7 @@
         <w:rPr>
           <w:lang w:val="en-GB"/>
         </w:rPr>
-        <w:t xml:space="preserve"> (can be stored under </w:t>
-      </w:r>
-      <w:r>
-        <w:rPr>
-          <w:lang w:val="en-GB"/>
-        </w:rPr>
-        <w:lastRenderedPageBreak/>
-        <w:t>“species” or “</w:t>
-      </w:r>
-      <w:proofErr w:type="spellStart"/>
-      <w:r>
-        <w:rPr>
-          <w:lang w:val="en-GB"/>
-        </w:rPr>
-        <w:t>canonicalName</w:t>
-      </w:r>
-      <w:proofErr w:type="spellEnd"/>
-      <w:r>
-        <w:rPr>
-          <w:lang w:val="en-GB"/>
-        </w:rPr>
-        <w:t>” in GBIF</w:t>
+        <w:t xml:space="preserve"> (can be stored under “species” or “canonicalName” in GBIF</w:t>
       </w:r>
       <w:r>
         <w:rPr>
@@ -2045,33 +1655,7 @@
         <w:rPr>
           <w:lang w:val="en-GB"/>
         </w:rPr>
-        <w:t xml:space="preserve"> (</w:t>
-      </w:r>
-      <w:r>
-        <w:rPr>
-          <w:lang w:val="en-GB"/>
-        </w:rPr>
-        <w:t xml:space="preserve">Status=”accepted”, </w:t>
-      </w:r>
-      <w:proofErr w:type="spellStart"/>
-      <w:r>
-        <w:rPr>
-          <w:lang w:val="en-GB"/>
-        </w:rPr>
-        <w:t>matchType</w:t>
-      </w:r>
-      <w:proofErr w:type="spellEnd"/>
-      <w:r>
-        <w:rPr>
-          <w:lang w:val="en-GB"/>
-        </w:rPr>
-        <w:t>=”exact”</w:t>
-      </w:r>
-      <w:r>
-        <w:rPr>
-          <w:lang w:val="en-GB"/>
-        </w:rPr>
-        <w:t>)</w:t>
+        <w:t xml:space="preserve"> (Status=”accepted”, matchType=”exact”)</w:t>
       </w:r>
       <w:r>
         <w:rPr>
@@ -2079,61 +1663,11 @@
         </w:rPr>
         <w:t>. For example, “</w:t>
       </w:r>
-      <w:proofErr w:type="spellStart"/>
-      <w:r>
-        <w:rPr>
-          <w:lang w:val="en-GB"/>
-        </w:rPr>
-        <w:t>Trifolium</w:t>
-      </w:r>
-      <w:proofErr w:type="spellEnd"/>
-      <w:r>
-        <w:rPr>
-          <w:lang w:val="en-GB"/>
-        </w:rPr>
-        <w:t xml:space="preserve"> </w:t>
-      </w:r>
-      <w:proofErr w:type="spellStart"/>
-      <w:r>
-        <w:rPr>
-          <w:lang w:val="en-GB"/>
-        </w:rPr>
-        <w:t>pratense</w:t>
-      </w:r>
-      <w:proofErr w:type="spellEnd"/>
-      <w:r>
-        <w:rPr>
-          <w:lang w:val="en-GB"/>
-        </w:rPr>
-        <w:t xml:space="preserve"> var. </w:t>
-      </w:r>
-      <w:proofErr w:type="spellStart"/>
-      <w:r>
-        <w:rPr>
-          <w:lang w:val="en-GB"/>
-        </w:rPr>
-        <w:t>sativum</w:t>
-      </w:r>
-      <w:proofErr w:type="spellEnd"/>
-      <w:r>
-        <w:rPr>
-          <w:lang w:val="en-GB"/>
-        </w:rPr>
-        <w:t xml:space="preserve"> </w:t>
-      </w:r>
-      <w:proofErr w:type="spellStart"/>
-      <w:r>
-        <w:rPr>
-          <w:lang w:val="en-GB"/>
-        </w:rPr>
-        <w:t>Schreb</w:t>
-      </w:r>
-      <w:proofErr w:type="spellEnd"/>
-      <w:r>
-        <w:rPr>
-          <w:lang w:val="en-GB"/>
-        </w:rPr>
-        <w:t>.</w:t>
+      <w:r>
+        <w:rPr>
+          <w:lang w:val="en-GB"/>
+        </w:rPr>
+        <w:t>Trifolium pratense var. sativum Schreb.</w:t>
       </w:r>
       <w:r>
         <w:rPr>
@@ -2141,33 +1675,11 @@
         </w:rPr>
         <w:t>” is transformed to “</w:t>
       </w:r>
-      <w:proofErr w:type="spellStart"/>
-      <w:r>
-        <w:rPr>
-          <w:lang w:val="en-GB"/>
-        </w:rPr>
-        <w:t>Trifolium</w:t>
-      </w:r>
-      <w:proofErr w:type="spellEnd"/>
-      <w:r>
-        <w:rPr>
-          <w:lang w:val="en-GB"/>
-        </w:rPr>
-        <w:t xml:space="preserve"> </w:t>
-      </w:r>
-      <w:proofErr w:type="spellStart"/>
-      <w:r>
-        <w:rPr>
-          <w:lang w:val="en-GB"/>
-        </w:rPr>
-        <w:t>pratense</w:t>
-      </w:r>
-      <w:proofErr w:type="spellEnd"/>
-      <w:r>
-        <w:rPr>
-          <w:lang w:val="en-GB"/>
-        </w:rPr>
-        <w:t xml:space="preserve"> L.</w:t>
+      <w:r>
+        <w:rPr>
+          <w:lang w:val="en-GB"/>
+        </w:rPr>
+        <w:t>Trifolium pratense L.</w:t>
       </w:r>
       <w:r>
         <w:rPr>
@@ -2216,21 +1728,7 @@
         <w:rPr>
           <w:lang w:val="en-GB"/>
         </w:rPr>
-        <w:t xml:space="preserve"> synonyms (i.e., status=”synonym”, </w:t>
-      </w:r>
-      <w:proofErr w:type="spellStart"/>
-      <w:r>
-        <w:rPr>
-          <w:lang w:val="en-GB"/>
-        </w:rPr>
-        <w:t>matchType</w:t>
-      </w:r>
-      <w:proofErr w:type="spellEnd"/>
-      <w:r>
-        <w:rPr>
-          <w:lang w:val="en-GB"/>
-        </w:rPr>
-        <w:t>=”exact” and existing species level information)</w:t>
+        <w:t xml:space="preserve"> synonyms (i.e., status=”synonym”, matchType=”exact” and existing species level information)</w:t>
       </w:r>
     </w:p>
     <w:p>
@@ -2477,14 +1975,12 @@
         </w:rPr>
         <w:t>‘</w:t>
       </w:r>
-      <w:proofErr w:type="spellStart"/>
       <w:r>
         <w:rPr>
           <w:lang w:val="en-GB"/>
         </w:rPr>
         <w:t>taxon_group</w:t>
       </w:r>
-      <w:proofErr w:type="spellEnd"/>
       <w:r>
         <w:rPr>
           <w:lang w:val="en-GB"/>
@@ -2796,17 +2292,517 @@
           <w:highlight w:val="yellow"/>
           <w:lang w:val="en-GB"/>
         </w:rPr>
-        <w:t xml:space="preserve">Note that missing species are kept in the final </w:t>
+        <w:t>Note that missing species are kept in the final database.</w:t>
+      </w:r>
+    </w:p>
+    <w:p>
+      <w:pPr>
+        <w:pStyle w:val="Listenabsatz"/>
+        <w:numPr>
+          <w:ilvl w:val="1"/>
+          <w:numId w:val="2"/>
+        </w:numPr>
+        <w:spacing w:line="276" w:lineRule="auto"/>
+        <w:rPr>
+          <w:lang w:val="en-GB"/>
+        </w:rPr>
+      </w:pPr>
+      <w:r>
+        <w:rPr>
+          <w:b/>
+          <w:lang w:val="en-GB"/>
+        </w:rPr>
+        <w:t>Replace</w:t>
+      </w:r>
+      <w:r>
+        <w:rPr>
+          <w:b/>
+          <w:lang w:val="en-GB"/>
+        </w:rPr>
+        <w:t xml:space="preserve"> and add</w:t>
+      </w:r>
+      <w:r>
+        <w:rPr>
+          <w:b/>
+          <w:lang w:val="en-GB"/>
+        </w:rPr>
+        <w:t xml:space="preserve"> taxonomic information</w:t>
+      </w:r>
+      <w:r>
+        <w:rPr>
+          <w:lang w:val="en-GB"/>
+        </w:rPr>
+        <w:t xml:space="preserve"> by user-specified information.  The user can specif</w:t>
+      </w:r>
+      <w:r>
+        <w:rPr>
+          <w:lang w:val="en-GB"/>
+        </w:rPr>
+        <w:t>y</w:t>
+      </w:r>
+      <w:r>
+        <w:rPr>
+          <w:lang w:val="en-GB"/>
+        </w:rPr>
+        <w:t xml:space="preserve"> taxonomic information in an excel file (“</w:t>
+      </w:r>
+      <w:r>
+        <w:rPr>
+          <w:lang w:val="en-GB"/>
+        </w:rPr>
+        <w:t>UserDefinedSpeciesNames.xlsx</w:t>
+      </w:r>
+      <w:r>
+        <w:rPr>
+          <w:lang w:val="en-GB"/>
+        </w:rPr>
+        <w:t xml:space="preserve">”), which will replace the information included so far. This allows </w:t>
+      </w:r>
+      <w:r>
+        <w:rPr>
+          <w:lang w:val="en-GB"/>
+        </w:rPr>
+        <w:t>mod</w:t>
+      </w:r>
+      <w:r>
+        <w:rPr>
+          <w:lang w:val="en-GB"/>
+        </w:rPr>
+        <w:t>ifying</w:t>
+      </w:r>
+      <w:r>
+        <w:rPr>
+          <w:lang w:val="en-GB"/>
+        </w:rPr>
+        <w:t xml:space="preserve"> species names obtained from GBIF. </w:t>
+      </w:r>
+      <w:r>
+        <w:rPr>
+          <w:lang w:val="en-GB"/>
+        </w:rPr>
+        <w:t xml:space="preserve">To replace species names, species names in the database </w:t>
+      </w:r>
+      <w:r>
+        <w:rPr>
+          <w:lang w:val="en-GB"/>
+        </w:rPr>
+        <w:lastRenderedPageBreak/>
+        <w:t>and new species name have to be provided. Information about higher taxonomic levels will be replaced if provided in the excel file.</w:t>
+      </w:r>
+      <w:r>
+        <w:rPr>
+          <w:lang w:val="en-GB"/>
+        </w:rPr>
+        <w:t xml:space="preserve"> Taxonomic information about higher taxonomic levels and/or authors can be added by entering the same species name for old and new version plus additional taxonomic information. In this case, the species name is kept, while the new taxonomic information is added. </w:t>
+      </w:r>
+    </w:p>
+    <w:p>
+      <w:pPr>
+        <w:pStyle w:val="Listenabsatz"/>
+        <w:numPr>
+          <w:ilvl w:val="0"/>
+          <w:numId w:val="2"/>
+        </w:numPr>
+        <w:spacing w:line="276" w:lineRule="auto"/>
+        <w:rPr>
+          <w:lang w:val="en-GB"/>
+        </w:rPr>
+      </w:pPr>
+      <w:r>
+        <w:rPr>
+          <w:b/>
+          <w:lang w:val="en-GB"/>
+        </w:rPr>
+        <w:t>Standardisation</w:t>
+      </w:r>
+      <w:r>
+        <w:rPr>
+          <w:b/>
+          <w:lang w:val="en-GB"/>
+        </w:rPr>
+        <w:t xml:space="preserve"> country names</w:t>
+      </w:r>
+      <w:r>
+        <w:rPr>
+          <w:lang w:val="en-GB"/>
+        </w:rPr>
+        <w:t xml:space="preserve"> (R script “StandardiseCountryNames.r”): </w:t>
+      </w:r>
+      <w:r>
+        <w:rPr>
+          <w:lang w:val="en-GB"/>
+        </w:rPr>
+        <w:t>Load standardised list of regions</w:t>
+      </w:r>
+      <w:r>
+        <w:rPr>
+          <w:lang w:val="en-GB"/>
+        </w:rPr>
+        <w:t xml:space="preserve"> (</w:t>
+      </w:r>
+      <w:r>
+        <w:rPr>
+          <w:lang w:val="en-GB"/>
+        </w:rPr>
+        <w:t>“</w:t>
+      </w:r>
+      <w:r>
+        <w:rPr>
+          <w:lang w:val="en-GB"/>
+        </w:rPr>
+        <w:t>AllRegionsList.xlsx</w:t>
+      </w:r>
+      <w:r>
+        <w:rPr>
+          <w:lang w:val="en-GB"/>
+        </w:rPr>
+        <w:t>”</w:t>
+      </w:r>
+      <w:r>
+        <w:rPr>
+          <w:lang w:val="en-GB"/>
+        </w:rPr>
+        <w:t>)</w:t>
+      </w:r>
+      <w:r>
+        <w:rPr>
+          <w:lang w:val="en-GB"/>
+        </w:rPr>
+        <w:t xml:space="preserve"> and replace original names.</w:t>
+      </w:r>
+      <w:r>
+        <w:rPr>
+          <w:lang w:val="en-GB"/>
+        </w:rPr>
+        <w:t xml:space="preserve"> </w:t>
+      </w:r>
+      <w:r>
+        <w:rPr>
+          <w:lang w:val="en-GB"/>
+        </w:rPr>
+        <w:t>Region l</w:t>
+      </w:r>
+      <w:r>
+        <w:rPr>
+          <w:lang w:val="en-GB"/>
+        </w:rPr>
+        <w:t>ist is based on 2-digit ISO code (ISO 3166-1 alpha-2)</w:t>
+      </w:r>
+      <w:r>
+        <w:rPr>
+          <w:lang w:val="en-GB"/>
+        </w:rPr>
+        <w:t xml:space="preserve">. </w:t>
+      </w:r>
+      <w:r>
+        <w:rPr>
+          <w:lang w:val="en-GB"/>
+        </w:rPr>
+        <w:t>List contains information about continents, TDWG large regions, GADM country names, ISO3, keywords etc.</w:t>
+      </w:r>
+      <w:r>
+        <w:rPr>
+          <w:lang w:val="en-GB"/>
+        </w:rPr>
+        <w:t xml:space="preserve"> This list can be modified by the user. NOTE: The entries in the column “CountryID” has to be complete. When adding a new region, the country IDs have to be reassigned. Otherwise, the new region will not be recognised.</w:t>
+      </w:r>
+    </w:p>
+    <w:p>
+      <w:pPr>
+        <w:pStyle w:val="Listenabsatz"/>
+        <w:numPr>
+          <w:ilvl w:val="1"/>
+          <w:numId w:val="2"/>
+        </w:numPr>
+        <w:spacing w:line="276" w:lineRule="auto"/>
+        <w:rPr>
+          <w:lang w:val="en-GB"/>
+        </w:rPr>
+      </w:pPr>
+      <w:r>
+        <w:rPr>
+          <w:lang w:val="en-GB"/>
+        </w:rPr>
+        <w:t>Some notes for consideration related to ISO standard:</w:t>
+      </w:r>
+    </w:p>
+    <w:p>
+      <w:pPr>
+        <w:pStyle w:val="Listenabsatz"/>
+        <w:numPr>
+          <w:ilvl w:val="2"/>
+          <w:numId w:val="2"/>
+        </w:numPr>
+        <w:spacing w:line="276" w:lineRule="auto"/>
+        <w:rPr>
+          <w:lang w:val="en-GB"/>
+        </w:rPr>
+      </w:pPr>
+      <w:r>
+        <w:rPr>
+          <w:lang w:val="en-GB"/>
+        </w:rPr>
+        <w:t>A few additional regions are added as these represent important hot spots and/or are clearly separated from the mainland country</w:t>
+      </w:r>
+      <w:r>
+        <w:rPr>
+          <w:lang w:val="en-GB"/>
+        </w:rPr>
+        <w:t>. These regions have the same ISO2 as the mainland country</w:t>
+      </w:r>
+      <w:r>
+        <w:rPr>
+          <w:lang w:val="en-GB"/>
+        </w:rPr>
+        <w:t xml:space="preserve"> (</w:t>
+      </w:r>
+      <w:r>
+        <w:rPr>
+          <w:highlight w:val="yellow"/>
+          <w:lang w:val="en-GB"/>
+        </w:rPr>
+        <w:t>to be discussed</w:t>
+      </w:r>
+      <w:r>
+        <w:rPr>
+          <w:lang w:val="en-GB"/>
+        </w:rPr>
+        <w:t>): Lord Howe Island (Australia), Tasmania (Australia), Easter Island (Chile)</w:t>
+      </w:r>
+      <w:r>
+        <w:rPr>
+          <w:lang w:val="en-GB"/>
+        </w:rPr>
+        <w:t>, islands of Galapagos (Ecuador), Balearic Islands (Spain), Canary Islands (Spain), Corsica (France), Sardinia (Italy), Sicily (Italy), Kermadec Islands (New Zealand), Madeira (Portugal), Alaska (USA), Hawaiian Islands (USA)</w:t>
+      </w:r>
+    </w:p>
+    <w:p>
+      <w:pPr>
+        <w:pStyle w:val="Listenabsatz"/>
+        <w:numPr>
+          <w:ilvl w:val="2"/>
+          <w:numId w:val="2"/>
+        </w:numPr>
+        <w:spacing w:line="276" w:lineRule="auto"/>
+        <w:rPr>
+          <w:lang w:val="en-GB"/>
+        </w:rPr>
+      </w:pPr>
+      <w:r>
+        <w:rPr>
+          <w:lang w:val="en-GB"/>
+        </w:rPr>
+        <w:t xml:space="preserve">Note: Due to these </w:t>
+      </w:r>
+      <w:r>
+        <w:rPr>
+          <w:highlight w:val="yellow"/>
+          <w:lang w:val="en-GB"/>
+        </w:rPr>
+        <w:t>duplicated ISO codes</w:t>
+      </w:r>
+      <w:r>
+        <w:rPr>
+          <w:lang w:val="en-GB"/>
+        </w:rPr>
+        <w:t>, country matching is done by country names rather than by ISO codes.</w:t>
+      </w:r>
+    </w:p>
+    <w:p>
+      <w:pPr>
+        <w:pStyle w:val="Listenabsatz"/>
+        <w:numPr>
+          <w:ilvl w:val="2"/>
+          <w:numId w:val="2"/>
+        </w:numPr>
+        <w:spacing w:line="276" w:lineRule="auto"/>
+        <w:rPr>
+          <w:lang w:val="en-GB"/>
+        </w:rPr>
+      </w:pPr>
+      <w:r>
+        <w:rPr>
+          <w:lang w:val="en-GB"/>
+        </w:rPr>
+        <w:t>Note: Many islands with loose connection</w:t>
+      </w:r>
+      <w:r>
+        <w:rPr>
+          <w:lang w:val="en-GB"/>
+        </w:rPr>
+        <w:t>s</w:t>
+      </w:r>
+      <w:r>
+        <w:rPr>
+          <w:lang w:val="en-GB"/>
+        </w:rPr>
+        <w:t xml:space="preserve"> to the mainland country are already separated with an unique ISO2 such as Reunion, French Southern Territories, British Indian Ocean Territory, US Minor Outlying Islands</w:t>
+      </w:r>
+    </w:p>
+    <w:p>
+      <w:pPr>
+        <w:pStyle w:val="Listenabsatz"/>
+        <w:numPr>
+          <w:ilvl w:val="2"/>
+          <w:numId w:val="2"/>
+        </w:numPr>
+        <w:spacing w:line="276" w:lineRule="auto"/>
+        <w:rPr>
+          <w:lang w:val="en-GB"/>
+        </w:rPr>
+      </w:pPr>
+      <w:r>
+        <w:rPr>
+          <w:lang w:val="en-GB"/>
+        </w:rPr>
+        <w:t>Note: Some distinction</w:t>
+      </w:r>
+      <w:r>
+        <w:rPr>
+          <w:lang w:val="en-GB"/>
+        </w:rPr>
+        <w:t>s</w:t>
+      </w:r>
+      <w:r>
+        <w:rPr>
+          <w:lang w:val="en-GB"/>
+        </w:rPr>
+        <w:t xml:space="preserve"> are </w:t>
+      </w:r>
+      <w:r>
+        <w:rPr>
+          <w:highlight w:val="yellow"/>
+          <w:lang w:val="en-GB"/>
+        </w:rPr>
+        <w:t>surprisingly detailed</w:t>
+      </w:r>
+      <w:r>
+        <w:rPr>
+          <w:lang w:val="en-GB"/>
+        </w:rPr>
+        <w:t xml:space="preserve"> such as Isle of Man, Jersey, Guernsey, Gibraltar, Vatican, which is probably not useful for us.</w:t>
+      </w:r>
+    </w:p>
+    <w:p>
+      <w:pPr>
+        <w:pStyle w:val="Listenabsatz"/>
+        <w:numPr>
+          <w:ilvl w:val="1"/>
+          <w:numId w:val="2"/>
+        </w:numPr>
+        <w:spacing w:line="276" w:lineRule="auto"/>
+        <w:rPr>
+          <w:lang w:val="en-GB"/>
+        </w:rPr>
+      </w:pPr>
+      <w:r>
+        <w:rPr>
+          <w:lang w:val="en-GB"/>
+        </w:rPr>
+        <w:t>Standardisation of region names is done as follows:</w:t>
+      </w:r>
+    </w:p>
+    <w:p>
+      <w:pPr>
+        <w:pStyle w:val="Listenabsatz"/>
+        <w:numPr>
+          <w:ilvl w:val="2"/>
+          <w:numId w:val="2"/>
+        </w:numPr>
+        <w:spacing w:line="276" w:lineRule="auto"/>
+        <w:rPr>
+          <w:lang w:val="en-GB"/>
+        </w:rPr>
+      </w:pPr>
+      <w:r>
+        <w:rPr>
+          <w:lang w:val="en-GB"/>
+        </w:rPr>
+        <w:t>Clean region names (removing inappropriate space and “ (the)”)</w:t>
+      </w:r>
+    </w:p>
+    <w:p>
+      <w:pPr>
+        <w:pStyle w:val="Listenabsatz"/>
+        <w:numPr>
+          <w:ilvl w:val="2"/>
+          <w:numId w:val="2"/>
+        </w:numPr>
+        <w:spacing w:line="276" w:lineRule="auto"/>
+        <w:rPr>
+          <w:lang w:val="en-GB"/>
+        </w:rPr>
+      </w:pPr>
+      <w:r>
+        <w:rPr>
+          <w:lang w:val="en-GB"/>
+        </w:rPr>
+        <w:t xml:space="preserve">First check if an R script is provided, which does the name standardisation. This option is implemented as in some cases, country names are provided in an awkward way in the original data set. To avoid lengthy coding, the workflow can be linked to a user-provided R script. The name of this script has to be provided in the configuration file. In the workflow, the script is automatically loaded and executed. </w:t>
+      </w:r>
+      <w:r>
+        <w:rPr>
+          <w:lang w:val="en-GB"/>
+        </w:rPr>
+        <w:t>An example is provided for the amphibian-reptile data set.</w:t>
+      </w:r>
+    </w:p>
+    <w:p>
+      <w:pPr>
+        <w:pStyle w:val="Listenabsatz"/>
+        <w:numPr>
+          <w:ilvl w:val="2"/>
+          <w:numId w:val="2"/>
+        </w:numPr>
+        <w:spacing w:line="276" w:lineRule="auto"/>
+        <w:rPr>
+          <w:lang w:val="en-GB"/>
+        </w:rPr>
+      </w:pPr>
+      <w:r>
+        <w:rPr>
+          <w:lang w:val="en-GB"/>
+        </w:rPr>
+        <w:t>If not available, match by exact match of provided country names.</w:t>
+      </w:r>
+    </w:p>
+    <w:p>
+      <w:pPr>
+        <w:pStyle w:val="Listenabsatz"/>
+        <w:numPr>
+          <w:ilvl w:val="2"/>
+          <w:numId w:val="2"/>
+        </w:numPr>
+        <w:spacing w:line="276" w:lineRule="auto"/>
+        <w:rPr>
+          <w:lang w:val="en-GB"/>
+        </w:rPr>
+      </w:pPr>
+      <w:r>
+        <w:rPr>
+          <w:lang w:val="en-GB"/>
+        </w:rPr>
+        <w:t xml:space="preserve">Check remaining mismatches by comparing the keywords provided in the country file. Keywords represent </w:t>
+      </w:r>
+      <w:r>
+        <w:rPr>
+          <w:lang w:val="en-GB"/>
+        </w:rPr>
+        <w:t>alternative</w:t>
+      </w:r>
+      <w:r>
+        <w:rPr>
+          <w:lang w:val="en-GB"/>
+        </w:rPr>
+        <w:t xml:space="preserve"> spellings or names of the country.</w:t>
+      </w:r>
+      <w:r>
+        <w:rPr>
+          <w:lang w:val="en-GB"/>
+        </w:rPr>
+        <w:t xml:space="preserve"> Note that partial matches are valid as well, which means that the alternative region name is used if the keyword matches any word in the region name. For example, unspecific keywords such as “United” would match both United Kingdom and United States of America, and should be avoided. Thus, a keyword should be specific to that region.</w:t>
       </w:r>
       <w:bookmarkStart w:id="0" w:name="_GoBack"/>
       <w:bookmarkEnd w:id="0"/>
-      <w:r>
-        <w:rPr>
-          <w:highlight w:val="yellow"/>
-          <w:lang w:val="en-GB"/>
-        </w:rPr>
-        <w:t>database.</w:t>
-      </w:r>
     </w:p>
     <w:p>
       <w:pPr>
@@ -2822,105 +2818,128 @@
       </w:pPr>
       <w:r>
         <w:rPr>
-          <w:b/>
-          <w:lang w:val="en-GB"/>
-        </w:rPr>
-        <w:t>Replace</w:t>
-      </w:r>
-      <w:r>
-        <w:rPr>
-          <w:b/>
-          <w:lang w:val="en-GB"/>
-        </w:rPr>
-        <w:t xml:space="preserve"> and add</w:t>
-      </w:r>
-      <w:r>
-        <w:rPr>
-          <w:b/>
-          <w:lang w:val="en-GB"/>
-        </w:rPr>
-        <w:t xml:space="preserve"> taxonomic information</w:t>
-      </w:r>
-      <w:r>
-        <w:rPr>
-          <w:lang w:val="en-GB"/>
-        </w:rPr>
-        <w:t xml:space="preserve"> by user-specified information.  The user can specif</w:t>
-      </w:r>
-      <w:r>
-        <w:rPr>
-          <w:lang w:val="en-GB"/>
-        </w:rPr>
-        <w:t>y</w:t>
-      </w:r>
-      <w:r>
-        <w:rPr>
-          <w:lang w:val="en-GB"/>
-        </w:rPr>
-        <w:t xml:space="preserve"> taxonomic information in </w:t>
-      </w:r>
-      <w:proofErr w:type="gramStart"/>
-      <w:r>
-        <w:rPr>
-          <w:lang w:val="en-GB"/>
-        </w:rPr>
-        <w:t>an excel</w:t>
-      </w:r>
-      <w:proofErr w:type="gramEnd"/>
-      <w:r>
-        <w:rPr>
-          <w:lang w:val="en-GB"/>
-        </w:rPr>
-        <w:t xml:space="preserve"> file (“</w:t>
-      </w:r>
-      <w:r>
-        <w:rPr>
-          <w:lang w:val="en-GB"/>
-        </w:rPr>
-        <w:t>UserDefinedSpeciesNames.xlsx</w:t>
-      </w:r>
-      <w:r>
-        <w:rPr>
-          <w:lang w:val="en-GB"/>
-        </w:rPr>
-        <w:t xml:space="preserve">”), which will replace the information included so far. This allows </w:t>
-      </w:r>
-      <w:r>
-        <w:rPr>
-          <w:lang w:val="en-GB"/>
-        </w:rPr>
-        <w:t>mod</w:t>
-      </w:r>
-      <w:r>
-        <w:rPr>
-          <w:lang w:val="en-GB"/>
-        </w:rPr>
-        <w:t>ifying</w:t>
-      </w:r>
-      <w:r>
-        <w:rPr>
-          <w:lang w:val="en-GB"/>
-        </w:rPr>
-        <w:t xml:space="preserve"> species names obtained from GBIF. </w:t>
-      </w:r>
-      <w:r>
-        <w:rPr>
-          <w:lang w:val="en-GB"/>
-        </w:rPr>
-        <w:t>To replace species names, species names in the database and new species name have to be provided. Information about higher taxonomic levels will be replaced if provided in the excel file.</w:t>
-      </w:r>
-      <w:r>
-        <w:rPr>
-          <w:lang w:val="en-GB"/>
-        </w:rPr>
-        <w:t xml:space="preserve"> Taxonomic information about higher taxonomic levels and/or authors can be added by entering the same species </w:t>
-      </w:r>
+          <w:lang w:val="en-GB"/>
+        </w:rPr>
+        <w:t>I</w:t>
+      </w:r>
+      <w:r>
+        <w:rPr>
+          <w:lang w:val="en-GB"/>
+        </w:rPr>
+        <w:t>f no match was found,</w:t>
+      </w:r>
+      <w:r>
+        <w:rPr>
+          <w:lang w:val="en-GB"/>
+        </w:rPr>
+        <w:t xml:space="preserve"> check the output file “MissingRegions_....csv”. The following options remain</w:t>
+      </w:r>
+      <w:r>
+        <w:rPr>
+          <w:lang w:val="en-GB"/>
+        </w:rPr>
+        <w:t>:</w:t>
+      </w:r>
+    </w:p>
+    <w:p>
+      <w:pPr>
+        <w:pStyle w:val="Listenabsatz"/>
+        <w:numPr>
+          <w:ilvl w:val="2"/>
+          <w:numId w:val="2"/>
+        </w:numPr>
+        <w:spacing w:line="276" w:lineRule="auto"/>
+        <w:rPr>
+          <w:lang w:val="en-GB"/>
+        </w:rPr>
+      </w:pPr>
       <w:r>
         <w:rPr>
           <w:lang w:val="en-GB"/>
         </w:rPr>
         <w:lastRenderedPageBreak/>
-        <w:t xml:space="preserve">name for old and new version plus additional taxonomic information. In this case, the species name is kept, while the new taxonomic information is added. </w:t>
+        <w:t>Add region to list of standardised names if the region is missing</w:t>
+      </w:r>
+    </w:p>
+    <w:p>
+      <w:pPr>
+        <w:pStyle w:val="Listenabsatz"/>
+        <w:numPr>
+          <w:ilvl w:val="2"/>
+          <w:numId w:val="2"/>
+        </w:numPr>
+        <w:spacing w:line="276" w:lineRule="auto"/>
+        <w:rPr>
+          <w:lang w:val="en-GB"/>
+        </w:rPr>
+      </w:pPr>
+      <w:r>
+        <w:rPr>
+          <w:lang w:val="en-GB"/>
+        </w:rPr>
+        <w:t>Add keyword to list of standardised names for the specific region to enable the algorithm to find the respective name</w:t>
+      </w:r>
+      <w:r>
+        <w:rPr>
+          <w:lang w:val="en-GB"/>
+        </w:rPr>
+        <w:t xml:space="preserve"> separated by “;”</w:t>
+      </w:r>
+      <w:r>
+        <w:rPr>
+          <w:lang w:val="en-GB"/>
+        </w:rPr>
+        <w:t xml:space="preserve"> (e.g., “USA” for “United States of America”)</w:t>
+      </w:r>
+    </w:p>
+    <w:p>
+      <w:pPr>
+        <w:pStyle w:val="Listenabsatz"/>
+        <w:numPr>
+          <w:ilvl w:val="2"/>
+          <w:numId w:val="2"/>
+        </w:numPr>
+        <w:spacing w:line="276" w:lineRule="auto"/>
+        <w:rPr>
+          <w:lang w:val="en-GB"/>
+        </w:rPr>
+      </w:pPr>
+      <w:r>
+        <w:rPr>
+          <w:lang w:val="en-GB"/>
+        </w:rPr>
+        <w:t xml:space="preserve">Do nothing if the region should not enter the final </w:t>
+      </w:r>
+      <w:r>
+        <w:rPr>
+          <w:lang w:val="en-GB"/>
+        </w:rPr>
+        <w:t>data set</w:t>
+      </w:r>
+      <w:r>
+        <w:rPr>
+          <w:lang w:val="en-GB"/>
+        </w:rPr>
+        <w:t>.</w:t>
+      </w:r>
+    </w:p>
+    <w:p>
+      <w:pPr>
+        <w:pStyle w:val="Listenabsatz"/>
+        <w:numPr>
+          <w:ilvl w:val="1"/>
+          <w:numId w:val="2"/>
+        </w:numPr>
+        <w:spacing w:line="276" w:lineRule="auto"/>
+        <w:rPr>
+          <w:lang w:val="en-GB"/>
+        </w:rPr>
+      </w:pPr>
+      <w:r>
+        <w:rPr>
+          <w:lang w:val="en-GB"/>
+        </w:rPr>
+        <w:t>Export translation table of country names and missing names</w:t>
       </w:r>
     </w:p>
     <w:p>
@@ -2940,29 +2959,20 @@
           <w:b/>
           <w:lang w:val="en-GB"/>
         </w:rPr>
-        <w:t>Standardisation</w:t>
-      </w:r>
-      <w:r>
-        <w:rPr>
-          <w:b/>
-          <w:lang w:val="en-GB"/>
-        </w:rPr>
-        <w:t xml:space="preserve"> country names</w:t>
-      </w:r>
-      <w:r>
-        <w:rPr>
-          <w:lang w:val="en-GB"/>
-        </w:rPr>
-        <w:t xml:space="preserve"> (R script “</w:t>
-      </w:r>
-      <w:proofErr w:type="spellStart"/>
-      <w:r>
-        <w:rPr>
-          <w:lang w:val="en-GB"/>
-        </w:rPr>
-        <w:t>StandardiseCountryNames.r</w:t>
-      </w:r>
-      <w:proofErr w:type="spellEnd"/>
+        <w:t>Standardisation of first records</w:t>
+      </w:r>
+      <w:r>
+        <w:rPr>
+          <w:lang w:val="en-GB"/>
+        </w:rPr>
+        <w:t xml:space="preserve"> (R script: “</w:t>
+      </w:r>
+      <w:r>
+        <w:rPr>
+          <w:lang w:val="en-GB"/>
+        </w:rPr>
+        <w:t>GetFirstRecord.r</w:t>
+      </w:r>
       <w:r>
         <w:rPr>
           <w:lang w:val="en-GB"/>
@@ -2973,73 +2983,7 @@
         <w:rPr>
           <w:lang w:val="en-GB"/>
         </w:rPr>
-        <w:t>Load standardised list of regions</w:t>
-      </w:r>
-      <w:r>
-        <w:rPr>
-          <w:lang w:val="en-GB"/>
-        </w:rPr>
-        <w:t xml:space="preserve"> (</w:t>
-      </w:r>
-      <w:r>
-        <w:rPr>
-          <w:lang w:val="en-GB"/>
-        </w:rPr>
-        <w:t>“</w:t>
-      </w:r>
-      <w:r>
-        <w:rPr>
-          <w:lang w:val="en-GB"/>
-        </w:rPr>
-        <w:t>AllRegionsList.xlsx</w:t>
-      </w:r>
-      <w:r>
-        <w:rPr>
-          <w:lang w:val="en-GB"/>
-        </w:rPr>
-        <w:t>”</w:t>
-      </w:r>
-      <w:r>
-        <w:rPr>
-          <w:lang w:val="en-GB"/>
-        </w:rPr>
-        <w:t>)</w:t>
-      </w:r>
-      <w:r>
-        <w:rPr>
-          <w:lang w:val="en-GB"/>
-        </w:rPr>
-        <w:t xml:space="preserve"> and replace original names.</w:t>
-      </w:r>
-      <w:r>
-        <w:rPr>
-          <w:lang w:val="en-GB"/>
-        </w:rPr>
-        <w:t xml:space="preserve"> </w:t>
-      </w:r>
-      <w:r>
-        <w:rPr>
-          <w:lang w:val="en-GB"/>
-        </w:rPr>
-        <w:t>Region l</w:t>
-      </w:r>
-      <w:r>
-        <w:rPr>
-          <w:lang w:val="en-GB"/>
-        </w:rPr>
-        <w:t>ist is based on 2-digit ISO code (ISO 3166-1 alpha-2)</w:t>
-      </w:r>
-      <w:r>
-        <w:rPr>
-          <w:lang w:val="en-GB"/>
-        </w:rPr>
-        <w:t xml:space="preserve">. </w:t>
-      </w:r>
-      <w:r>
-        <w:rPr>
-          <w:lang w:val="en-GB"/>
-        </w:rPr>
-        <w:t>List contains information about continents, TDWG large regions, GADM country names, ISO3, keywords etc.</w:t>
+        <w:t xml:space="preserve">Treat first records according to user-specified rules. Transform non-numeric first records to numeric values. </w:t>
       </w:r>
     </w:p>
     <w:p>
@@ -3058,7 +3002,145 @@
         <w:rPr>
           <w:lang w:val="en-GB"/>
         </w:rPr>
-        <w:t>Some notes for consideration related to ISO standard:</w:t>
+        <w:t>Load list of replacements from excel file (“</w:t>
+      </w:r>
+      <w:r>
+        <w:rPr>
+          <w:lang w:val="en-GB"/>
+        </w:rPr>
+        <w:t>Guidelines_FirstRecords.xlsx</w:t>
+      </w:r>
+      <w:r>
+        <w:rPr>
+          <w:lang w:val="en-GB"/>
+        </w:rPr>
+        <w:t xml:space="preserve">”), which includes the rules to treat first records and a list of replacements. Entries specified in the column “Entry” will be replaced by values in column “Replacement”. The replacement is exact, which means that exactly the sequence of symbols in the first column will be replaced with the symbols specified in the second column. Additional symbols in the same entry will be kept untouched. For example, the entry “&lt; “ </w:t>
+      </w:r>
+      <w:r>
+        <w:rPr>
+          <w:lang w:val="en-GB"/>
+        </w:rPr>
+        <w:t>with</w:t>
+      </w:r>
+      <w:r>
+        <w:rPr>
+          <w:lang w:val="en-GB"/>
+        </w:rPr>
+        <w:t xml:space="preserve"> replacement “” will transform “&lt; 1960” to “1960”. </w:t>
+      </w:r>
+    </w:p>
+    <w:p>
+      <w:pPr>
+        <w:pStyle w:val="Listenabsatz"/>
+        <w:numPr>
+          <w:ilvl w:val="1"/>
+          <w:numId w:val="2"/>
+        </w:numPr>
+        <w:spacing w:line="276" w:lineRule="auto"/>
+        <w:rPr>
+          <w:lang w:val="en-GB"/>
+        </w:rPr>
+      </w:pPr>
+      <w:r>
+        <w:rPr>
+          <w:lang w:val="en-GB"/>
+        </w:rPr>
+        <w:t xml:space="preserve">Entries, which cannot be transformed into numeric values, </w:t>
+      </w:r>
+      <w:r>
+        <w:rPr>
+          <w:lang w:val="en-GB"/>
+        </w:rPr>
+        <w:t xml:space="preserve">generate a warning and </w:t>
+      </w:r>
+      <w:r>
+        <w:rPr>
+          <w:lang w:val="en-GB"/>
+        </w:rPr>
+        <w:t xml:space="preserve">are exported into the file </w:t>
+      </w:r>
+      <w:r>
+        <w:rPr>
+          <w:lang w:val="en-GB"/>
+        </w:rPr>
+        <w:t>“</w:t>
+      </w:r>
+      <w:r>
+        <w:rPr>
+          <w:lang w:val="en-GB"/>
+        </w:rPr>
+        <w:t>NonNumericFirstRecords_</w:t>
+      </w:r>
+      <w:r>
+        <w:rPr>
+          <w:lang w:val="en-GB"/>
+        </w:rPr>
+        <w:t>[database].csv”</w:t>
+      </w:r>
+      <w:r>
+        <w:rPr>
+          <w:lang w:val="en-GB"/>
+        </w:rPr>
+        <w:t xml:space="preserve"> to check. These values can be treated by adding new lines in Guidelines_FirstRecords.xlsx.</w:t>
+      </w:r>
+    </w:p>
+    <w:p>
+      <w:pPr>
+        <w:pStyle w:val="Listenabsatz"/>
+        <w:numPr>
+          <w:ilvl w:val="0"/>
+          <w:numId w:val="2"/>
+        </w:numPr>
+        <w:spacing w:line="276" w:lineRule="auto"/>
+        <w:rPr>
+          <w:b/>
+          <w:lang w:val="en-GB"/>
+        </w:rPr>
+      </w:pPr>
+      <w:r>
+        <w:rPr>
+          <w:b/>
+          <w:lang w:val="en-GB"/>
+        </w:rPr>
+        <w:t>Merge all standardised databases</w:t>
+      </w:r>
+    </w:p>
+    <w:p>
+      <w:pPr>
+        <w:pStyle w:val="Listenabsatz"/>
+        <w:numPr>
+          <w:ilvl w:val="1"/>
+          <w:numId w:val="2"/>
+        </w:numPr>
+        <w:spacing w:line="276" w:lineRule="auto"/>
+        <w:rPr>
+          <w:lang w:val="en-GB"/>
+        </w:rPr>
+      </w:pPr>
+      <w:r>
+        <w:rPr>
+          <w:lang w:val="en-GB"/>
+        </w:rPr>
+        <w:t>Merge based on species names and region names</w:t>
+      </w:r>
+    </w:p>
+    <w:p>
+      <w:pPr>
+        <w:pStyle w:val="Listenabsatz"/>
+        <w:numPr>
+          <w:ilvl w:val="1"/>
+          <w:numId w:val="2"/>
+        </w:numPr>
+        <w:spacing w:line="276" w:lineRule="auto"/>
+        <w:rPr>
+          <w:lang w:val="en-GB"/>
+        </w:rPr>
+      </w:pPr>
+      <w:r>
+        <w:rPr>
+          <w:lang w:val="en-GB"/>
+        </w:rPr>
+        <w:t>Solve discrepancies if appearing</w:t>
       </w:r>
     </w:p>
     <w:p>
@@ -3077,52 +3159,37 @@
         <w:rPr>
           <w:lang w:val="en-GB"/>
         </w:rPr>
-        <w:t>A few additional regions are added as these represent important hot spots and/or are clearly separated from the mainland country</w:t>
-      </w:r>
-      <w:r>
-        <w:rPr>
-          <w:lang w:val="en-GB"/>
-        </w:rPr>
-        <w:t>. These regions have the same ISO2 as the mainland country</w:t>
-      </w:r>
-      <w:r>
-        <w:rPr>
-          <w:lang w:val="en-GB"/>
-        </w:rPr>
-        <w:t xml:space="preserve"> (</w:t>
-      </w:r>
-      <w:r>
-        <w:rPr>
-          <w:highlight w:val="yellow"/>
-          <w:lang w:val="en-GB"/>
-        </w:rPr>
-        <w:t>to be discussed</w:t>
-      </w:r>
-      <w:r>
-        <w:rPr>
-          <w:lang w:val="en-GB"/>
-        </w:rPr>
-        <w:t>): Lord Howe Island (Australia), Tasmania (Australia), Easter Island (Chile)</w:t>
-      </w:r>
-      <w:r>
-        <w:rPr>
-          <w:lang w:val="en-GB"/>
-        </w:rPr>
-        <w:t xml:space="preserve">, islands of Galapagos (Ecuador), Balearic Islands (Spain), Canary Islands (Spain), Corsica (France), Sardinia (Italy), Sicily (Italy), </w:t>
-      </w:r>
-      <w:proofErr w:type="spellStart"/>
-      <w:r>
-        <w:rPr>
-          <w:lang w:val="en-GB"/>
-        </w:rPr>
-        <w:t>Kermadec</w:t>
-      </w:r>
-      <w:proofErr w:type="spellEnd"/>
-      <w:r>
-        <w:rPr>
-          <w:lang w:val="en-GB"/>
-        </w:rPr>
-        <w:t xml:space="preserve"> Islands (New Zealand), Madeira (Portugal), Alaska (USA), Hawaiian Islands (USA)</w:t>
+        <w:t xml:space="preserve">First record: </w:t>
+      </w:r>
+      <w:r>
+        <w:rPr>
+          <w:lang w:val="en-GB"/>
+        </w:rPr>
+        <w:t xml:space="preserve">If two different first records are provided by different databases, </w:t>
+      </w:r>
+      <w:r>
+        <w:rPr>
+          <w:lang w:val="en-GB"/>
+        </w:rPr>
+        <w:t xml:space="preserve">select </w:t>
+      </w:r>
+      <w:r>
+        <w:rPr>
+          <w:lang w:val="en-GB"/>
+        </w:rPr>
+        <w:t xml:space="preserve">the </w:t>
+      </w:r>
+      <w:r>
+        <w:rPr>
+          <w:lang w:val="en-GB"/>
+        </w:rPr>
+        <w:t>earliest first record</w:t>
+      </w:r>
+      <w:r>
+        <w:rPr>
+          <w:lang w:val="en-GB"/>
+        </w:rPr>
+        <w:t>.</w:t>
       </w:r>
     </w:p>
     <w:p>
@@ -3141,674 +3208,6 @@
         <w:rPr>
           <w:lang w:val="en-GB"/>
         </w:rPr>
-        <w:t xml:space="preserve">Note: Due to these </w:t>
-      </w:r>
-      <w:r>
-        <w:rPr>
-          <w:highlight w:val="yellow"/>
-          <w:lang w:val="en-GB"/>
-        </w:rPr>
-        <w:t>duplicated ISO codes</w:t>
-      </w:r>
-      <w:r>
-        <w:rPr>
-          <w:lang w:val="en-GB"/>
-        </w:rPr>
-        <w:t>, country matching is done by country names rather than by ISO codes.</w:t>
-      </w:r>
-    </w:p>
-    <w:p>
-      <w:pPr>
-        <w:pStyle w:val="Listenabsatz"/>
-        <w:numPr>
-          <w:ilvl w:val="2"/>
-          <w:numId w:val="2"/>
-        </w:numPr>
-        <w:spacing w:line="276" w:lineRule="auto"/>
-        <w:rPr>
-          <w:lang w:val="en-GB"/>
-        </w:rPr>
-      </w:pPr>
-      <w:r>
-        <w:rPr>
-          <w:lang w:val="en-GB"/>
-        </w:rPr>
-        <w:t>Note: Many islands with loose connection</w:t>
-      </w:r>
-      <w:r>
-        <w:rPr>
-          <w:lang w:val="en-GB"/>
-        </w:rPr>
-        <w:t>s</w:t>
-      </w:r>
-      <w:r>
-        <w:rPr>
-          <w:lang w:val="en-GB"/>
-        </w:rPr>
-        <w:t xml:space="preserve"> to the mainland country are already separated with an unique ISO2 such as Reunion, French Southern Territories, British Indian Ocean Territory, US Minor Outlying Islands</w:t>
-      </w:r>
-    </w:p>
-    <w:p>
-      <w:pPr>
-        <w:pStyle w:val="Listenabsatz"/>
-        <w:numPr>
-          <w:ilvl w:val="2"/>
-          <w:numId w:val="2"/>
-        </w:numPr>
-        <w:spacing w:line="276" w:lineRule="auto"/>
-        <w:rPr>
-          <w:lang w:val="en-GB"/>
-        </w:rPr>
-      </w:pPr>
-      <w:r>
-        <w:rPr>
-          <w:lang w:val="en-GB"/>
-        </w:rPr>
-        <w:t>Note: Some distinction</w:t>
-      </w:r>
-      <w:r>
-        <w:rPr>
-          <w:lang w:val="en-GB"/>
-        </w:rPr>
-        <w:t>s</w:t>
-      </w:r>
-      <w:r>
-        <w:rPr>
-          <w:lang w:val="en-GB"/>
-        </w:rPr>
-        <w:t xml:space="preserve"> are </w:t>
-      </w:r>
-      <w:r>
-        <w:rPr>
-          <w:highlight w:val="yellow"/>
-          <w:lang w:val="en-GB"/>
-        </w:rPr>
-        <w:t>surprisingly detailed</w:t>
-      </w:r>
-      <w:r>
-        <w:rPr>
-          <w:lang w:val="en-GB"/>
-        </w:rPr>
-        <w:t xml:space="preserve"> such as Isle of Man, Jersey, Guernsey, Gibraltar, Vatican, which is probably not useful for us.</w:t>
-      </w:r>
-    </w:p>
-    <w:p>
-      <w:pPr>
-        <w:pStyle w:val="Listenabsatz"/>
-        <w:numPr>
-          <w:ilvl w:val="1"/>
-          <w:numId w:val="2"/>
-        </w:numPr>
-        <w:spacing w:line="276" w:lineRule="auto"/>
-        <w:rPr>
-          <w:lang w:val="en-GB"/>
-        </w:rPr>
-      </w:pPr>
-      <w:r>
-        <w:rPr>
-          <w:lang w:val="en-GB"/>
-        </w:rPr>
-        <w:t>Standardisation of region names is done as follows:</w:t>
-      </w:r>
-    </w:p>
-    <w:p>
-      <w:pPr>
-        <w:pStyle w:val="Listenabsatz"/>
-        <w:numPr>
-          <w:ilvl w:val="2"/>
-          <w:numId w:val="2"/>
-        </w:numPr>
-        <w:spacing w:line="276" w:lineRule="auto"/>
-        <w:rPr>
-          <w:lang w:val="en-GB"/>
-        </w:rPr>
-      </w:pPr>
-      <w:r>
-        <w:rPr>
-          <w:lang w:val="en-GB"/>
-        </w:rPr>
-        <w:t>Clean region names (removing inappropriate space and “ (the)”)</w:t>
-      </w:r>
-    </w:p>
-    <w:p>
-      <w:pPr>
-        <w:pStyle w:val="Listenabsatz"/>
-        <w:numPr>
-          <w:ilvl w:val="2"/>
-          <w:numId w:val="2"/>
-        </w:numPr>
-        <w:spacing w:line="276" w:lineRule="auto"/>
-        <w:rPr>
-          <w:lang w:val="en-GB"/>
-        </w:rPr>
-      </w:pPr>
-      <w:r>
-        <w:rPr>
-          <w:lang w:val="en-GB"/>
-        </w:rPr>
-        <w:t xml:space="preserve">First check if an R script is provided, which does the name standardisation. This option is implemented as in some cases, country names are provided in an awkward way in the original data set. To avoid lengthy coding, the workflow can be linked to a user-provided R script. The name of this script has to be provided in the configuration file. In the workflow, the script is automatically loaded and executed. </w:t>
-      </w:r>
-      <w:r>
-        <w:rPr>
-          <w:lang w:val="en-GB"/>
-        </w:rPr>
-        <w:t>An example is provided for the amphibian-reptile data set.</w:t>
-      </w:r>
-    </w:p>
-    <w:p>
-      <w:pPr>
-        <w:pStyle w:val="Listenabsatz"/>
-        <w:numPr>
-          <w:ilvl w:val="2"/>
-          <w:numId w:val="2"/>
-        </w:numPr>
-        <w:spacing w:line="276" w:lineRule="auto"/>
-        <w:rPr>
-          <w:lang w:val="en-GB"/>
-        </w:rPr>
-      </w:pPr>
-      <w:r>
-        <w:rPr>
-          <w:lang w:val="en-GB"/>
-        </w:rPr>
-        <w:t>If not available, match by exact match of provided country names.</w:t>
-      </w:r>
-    </w:p>
-    <w:p>
-      <w:pPr>
-        <w:pStyle w:val="Listenabsatz"/>
-        <w:numPr>
-          <w:ilvl w:val="2"/>
-          <w:numId w:val="2"/>
-        </w:numPr>
-        <w:spacing w:line="276" w:lineRule="auto"/>
-        <w:rPr>
-          <w:lang w:val="en-GB"/>
-        </w:rPr>
-      </w:pPr>
-      <w:r>
-        <w:rPr>
-          <w:lang w:val="en-GB"/>
-        </w:rPr>
-        <w:t xml:space="preserve">Check remaining mismatches by comparing the keywords provided in the country file. Keywords represent </w:t>
-      </w:r>
-      <w:r>
-        <w:rPr>
-          <w:lang w:val="en-GB"/>
-        </w:rPr>
-        <w:t>alternative</w:t>
-      </w:r>
-      <w:r>
-        <w:rPr>
-          <w:lang w:val="en-GB"/>
-        </w:rPr>
-        <w:t xml:space="preserve"> spellings or names of the country.</w:t>
-      </w:r>
-    </w:p>
-    <w:p>
-      <w:pPr>
-        <w:pStyle w:val="Listenabsatz"/>
-        <w:numPr>
-          <w:ilvl w:val="1"/>
-          <w:numId w:val="2"/>
-        </w:numPr>
-        <w:spacing w:line="276" w:lineRule="auto"/>
-        <w:rPr>
-          <w:lang w:val="en-GB"/>
-        </w:rPr>
-      </w:pPr>
-      <w:r>
-        <w:rPr>
-          <w:lang w:val="en-GB"/>
-        </w:rPr>
-        <w:t>I</w:t>
-      </w:r>
-      <w:r>
-        <w:rPr>
-          <w:lang w:val="en-GB"/>
-        </w:rPr>
-        <w:t>f no match was found,</w:t>
-      </w:r>
-      <w:r>
-        <w:rPr>
-          <w:lang w:val="en-GB"/>
-        </w:rPr>
-        <w:t xml:space="preserve"> </w:t>
-      </w:r>
-      <w:proofErr w:type="gramStart"/>
-      <w:r>
-        <w:rPr>
-          <w:lang w:val="en-GB"/>
-        </w:rPr>
-        <w:t>check the output file</w:t>
-      </w:r>
-      <w:proofErr w:type="gramEnd"/>
-      <w:r>
-        <w:rPr>
-          <w:lang w:val="en-GB"/>
-        </w:rPr>
-        <w:t xml:space="preserve"> “</w:t>
-      </w:r>
-      <w:proofErr w:type="spellStart"/>
-      <w:r>
-        <w:rPr>
-          <w:lang w:val="en-GB"/>
-        </w:rPr>
-        <w:t>MissingRegions</w:t>
-      </w:r>
-      <w:proofErr w:type="spellEnd"/>
-      <w:r>
-        <w:rPr>
-          <w:lang w:val="en-GB"/>
-        </w:rPr>
-        <w:t>_....csv”. The following options remain</w:t>
-      </w:r>
-      <w:r>
-        <w:rPr>
-          <w:lang w:val="en-GB"/>
-        </w:rPr>
-        <w:t>:</w:t>
-      </w:r>
-    </w:p>
-    <w:p>
-      <w:pPr>
-        <w:pStyle w:val="Listenabsatz"/>
-        <w:numPr>
-          <w:ilvl w:val="2"/>
-          <w:numId w:val="2"/>
-        </w:numPr>
-        <w:spacing w:line="276" w:lineRule="auto"/>
-        <w:rPr>
-          <w:lang w:val="en-GB"/>
-        </w:rPr>
-      </w:pPr>
-      <w:r>
-        <w:rPr>
-          <w:lang w:val="en-GB"/>
-        </w:rPr>
-        <w:t>Add region to list of standardised names if the region is missing</w:t>
-      </w:r>
-    </w:p>
-    <w:p>
-      <w:pPr>
-        <w:pStyle w:val="Listenabsatz"/>
-        <w:numPr>
-          <w:ilvl w:val="2"/>
-          <w:numId w:val="2"/>
-        </w:numPr>
-        <w:spacing w:line="276" w:lineRule="auto"/>
-        <w:rPr>
-          <w:lang w:val="en-GB"/>
-        </w:rPr>
-      </w:pPr>
-      <w:r>
-        <w:rPr>
-          <w:lang w:val="en-GB"/>
-        </w:rPr>
-        <w:t>Add keyword to list of standardised names for the specific region to enable the algorithm to find the respective name</w:t>
-      </w:r>
-      <w:r>
-        <w:rPr>
-          <w:lang w:val="en-GB"/>
-        </w:rPr>
-        <w:t xml:space="preserve"> separated by “;”</w:t>
-      </w:r>
-      <w:r>
-        <w:rPr>
-          <w:lang w:val="en-GB"/>
-        </w:rPr>
-        <w:t xml:space="preserve"> (e.g., “USA” for “United States of America”)</w:t>
-      </w:r>
-    </w:p>
-    <w:p>
-      <w:pPr>
-        <w:pStyle w:val="Listenabsatz"/>
-        <w:numPr>
-          <w:ilvl w:val="2"/>
-          <w:numId w:val="2"/>
-        </w:numPr>
-        <w:spacing w:line="276" w:lineRule="auto"/>
-        <w:rPr>
-          <w:lang w:val="en-GB"/>
-        </w:rPr>
-      </w:pPr>
-      <w:r>
-        <w:rPr>
-          <w:lang w:val="en-GB"/>
-        </w:rPr>
-        <w:t xml:space="preserve">Do nothing if the region should not enter the final </w:t>
-      </w:r>
-      <w:r>
-        <w:rPr>
-          <w:lang w:val="en-GB"/>
-        </w:rPr>
-        <w:t>data set</w:t>
-      </w:r>
-      <w:r>
-        <w:rPr>
-          <w:lang w:val="en-GB"/>
-        </w:rPr>
-        <w:t>.</w:t>
-      </w:r>
-    </w:p>
-    <w:p>
-      <w:pPr>
-        <w:pStyle w:val="Listenabsatz"/>
-        <w:numPr>
-          <w:ilvl w:val="1"/>
-          <w:numId w:val="2"/>
-        </w:numPr>
-        <w:spacing w:line="276" w:lineRule="auto"/>
-        <w:rPr>
-          <w:lang w:val="en-GB"/>
-        </w:rPr>
-      </w:pPr>
-      <w:r>
-        <w:rPr>
-          <w:lang w:val="en-GB"/>
-        </w:rPr>
-        <w:t>Export translation table of country names and missing names</w:t>
-      </w:r>
-    </w:p>
-    <w:p>
-      <w:pPr>
-        <w:pStyle w:val="Listenabsatz"/>
-        <w:numPr>
-          <w:ilvl w:val="0"/>
-          <w:numId w:val="2"/>
-        </w:numPr>
-        <w:spacing w:line="276" w:lineRule="auto"/>
-        <w:rPr>
-          <w:lang w:val="en-GB"/>
-        </w:rPr>
-      </w:pPr>
-      <w:r>
-        <w:rPr>
-          <w:b/>
-          <w:lang w:val="en-GB"/>
-        </w:rPr>
-        <w:t>Standardisation of first records</w:t>
-      </w:r>
-      <w:r>
-        <w:rPr>
-          <w:lang w:val="en-GB"/>
-        </w:rPr>
-        <w:t xml:space="preserve"> (R script: “</w:t>
-      </w:r>
-      <w:proofErr w:type="spellStart"/>
-      <w:r>
-        <w:rPr>
-          <w:lang w:val="en-GB"/>
-        </w:rPr>
-        <w:t>GetFirstRecord.r</w:t>
-      </w:r>
-      <w:proofErr w:type="spellEnd"/>
-      <w:r>
-        <w:rPr>
-          <w:lang w:val="en-GB"/>
-        </w:rPr>
-        <w:t xml:space="preserve">”): </w:t>
-      </w:r>
-      <w:r>
-        <w:rPr>
-          <w:lang w:val="en-GB"/>
-        </w:rPr>
-        <w:t xml:space="preserve">Treat first records according to user-specified rules. Transform non-numeric first records to numeric values. </w:t>
-      </w:r>
-    </w:p>
-    <w:p>
-      <w:pPr>
-        <w:pStyle w:val="Listenabsatz"/>
-        <w:numPr>
-          <w:ilvl w:val="1"/>
-          <w:numId w:val="2"/>
-        </w:numPr>
-        <w:spacing w:line="276" w:lineRule="auto"/>
-        <w:rPr>
-          <w:lang w:val="en-GB"/>
-        </w:rPr>
-      </w:pPr>
-      <w:r>
-        <w:rPr>
-          <w:lang w:val="en-GB"/>
-        </w:rPr>
-        <w:t>Load list of replacements from excel file (“</w:t>
-      </w:r>
-      <w:r>
-        <w:rPr>
-          <w:lang w:val="en-GB"/>
-        </w:rPr>
-        <w:t>Guidelines_FirstRecords.xlsx</w:t>
-      </w:r>
-      <w:r>
-        <w:rPr>
-          <w:lang w:val="en-GB"/>
-        </w:rPr>
-        <w:t xml:space="preserve">”), which includes the rules to treat first records and a list of replacements. Entries specified in </w:t>
-      </w:r>
-      <w:r>
-        <w:rPr>
-          <w:lang w:val="en-GB"/>
-        </w:rPr>
-        <w:lastRenderedPageBreak/>
-        <w:t xml:space="preserve">the column “Entry” will be replaced by values in column “Replacement”. The replacement is exact, which means that exactly the sequence of symbols in the first column will be replaced with the symbols specified in the second column. Additional symbols in the same entry will be kept untouched. For example, the entry “&lt; </w:t>
-      </w:r>
-      <w:proofErr w:type="gramStart"/>
-      <w:r>
-        <w:rPr>
-          <w:lang w:val="en-GB"/>
-        </w:rPr>
-        <w:t xml:space="preserve">“ </w:t>
-      </w:r>
-      <w:r>
-        <w:rPr>
-          <w:lang w:val="en-GB"/>
-        </w:rPr>
-        <w:t>with</w:t>
-      </w:r>
-      <w:proofErr w:type="gramEnd"/>
-      <w:r>
-        <w:rPr>
-          <w:lang w:val="en-GB"/>
-        </w:rPr>
-        <w:t xml:space="preserve"> replacement “” will transform “&lt; 1960” to “1960”. </w:t>
-      </w:r>
-    </w:p>
-    <w:p>
-      <w:pPr>
-        <w:pStyle w:val="Listenabsatz"/>
-        <w:numPr>
-          <w:ilvl w:val="1"/>
-          <w:numId w:val="2"/>
-        </w:numPr>
-        <w:spacing w:line="276" w:lineRule="auto"/>
-        <w:rPr>
-          <w:lang w:val="en-GB"/>
-        </w:rPr>
-      </w:pPr>
-      <w:r>
-        <w:rPr>
-          <w:lang w:val="en-GB"/>
-        </w:rPr>
-        <w:t xml:space="preserve">Entries, which cannot be transformed into numeric values, </w:t>
-      </w:r>
-      <w:r>
-        <w:rPr>
-          <w:lang w:val="en-GB"/>
-        </w:rPr>
-        <w:t xml:space="preserve">generate a warning and </w:t>
-      </w:r>
-      <w:r>
-        <w:rPr>
-          <w:lang w:val="en-GB"/>
-        </w:rPr>
-        <w:t xml:space="preserve">are exported into the file </w:t>
-      </w:r>
-      <w:r>
-        <w:rPr>
-          <w:lang w:val="en-GB"/>
-        </w:rPr>
-        <w:t>“</w:t>
-      </w:r>
-      <w:proofErr w:type="spellStart"/>
-      <w:r>
-        <w:rPr>
-          <w:lang w:val="en-GB"/>
-        </w:rPr>
-        <w:t>NonNumericFirstRecords</w:t>
-      </w:r>
-      <w:proofErr w:type="spellEnd"/>
-      <w:proofErr w:type="gramStart"/>
-      <w:r>
-        <w:rPr>
-          <w:lang w:val="en-GB"/>
-        </w:rPr>
-        <w:t>_</w:t>
-      </w:r>
-      <w:r>
-        <w:rPr>
-          <w:lang w:val="en-GB"/>
-        </w:rPr>
-        <w:t>[</w:t>
-      </w:r>
-      <w:proofErr w:type="gramEnd"/>
-      <w:r>
-        <w:rPr>
-          <w:lang w:val="en-GB"/>
-        </w:rPr>
-        <w:t>database].csv”</w:t>
-      </w:r>
-      <w:r>
-        <w:rPr>
-          <w:lang w:val="en-GB"/>
-        </w:rPr>
-        <w:t xml:space="preserve"> to check. These values can be treated by adding new lines in Guidelines_FirstRecords.xlsx.</w:t>
-      </w:r>
-    </w:p>
-    <w:p>
-      <w:pPr>
-        <w:pStyle w:val="Listenabsatz"/>
-        <w:numPr>
-          <w:ilvl w:val="0"/>
-          <w:numId w:val="2"/>
-        </w:numPr>
-        <w:spacing w:line="276" w:lineRule="auto"/>
-        <w:rPr>
-          <w:b/>
-          <w:lang w:val="en-GB"/>
-        </w:rPr>
-      </w:pPr>
-      <w:r>
-        <w:rPr>
-          <w:b/>
-          <w:lang w:val="en-GB"/>
-        </w:rPr>
-        <w:t>Merge all standardised databases</w:t>
-      </w:r>
-    </w:p>
-    <w:p>
-      <w:pPr>
-        <w:pStyle w:val="Listenabsatz"/>
-        <w:numPr>
-          <w:ilvl w:val="1"/>
-          <w:numId w:val="2"/>
-        </w:numPr>
-        <w:spacing w:line="276" w:lineRule="auto"/>
-        <w:rPr>
-          <w:lang w:val="en-GB"/>
-        </w:rPr>
-      </w:pPr>
-      <w:r>
-        <w:rPr>
-          <w:lang w:val="en-GB"/>
-        </w:rPr>
-        <w:t>Merge based on species names and region names</w:t>
-      </w:r>
-    </w:p>
-    <w:p>
-      <w:pPr>
-        <w:pStyle w:val="Listenabsatz"/>
-        <w:numPr>
-          <w:ilvl w:val="1"/>
-          <w:numId w:val="2"/>
-        </w:numPr>
-        <w:spacing w:line="276" w:lineRule="auto"/>
-        <w:rPr>
-          <w:lang w:val="en-GB"/>
-        </w:rPr>
-      </w:pPr>
-      <w:r>
-        <w:rPr>
-          <w:lang w:val="en-GB"/>
-        </w:rPr>
-        <w:t>Solve discrepancies if appearing</w:t>
-      </w:r>
-    </w:p>
-    <w:p>
-      <w:pPr>
-        <w:pStyle w:val="Listenabsatz"/>
-        <w:numPr>
-          <w:ilvl w:val="2"/>
-          <w:numId w:val="2"/>
-        </w:numPr>
-        <w:spacing w:line="276" w:lineRule="auto"/>
-        <w:rPr>
-          <w:lang w:val="en-GB"/>
-        </w:rPr>
-      </w:pPr>
-      <w:r>
-        <w:rPr>
-          <w:lang w:val="en-GB"/>
-        </w:rPr>
-        <w:t xml:space="preserve">First record: </w:t>
-      </w:r>
-      <w:r>
-        <w:rPr>
-          <w:lang w:val="en-GB"/>
-        </w:rPr>
-        <w:t xml:space="preserve">If two different first records are provided by different databases, </w:t>
-      </w:r>
-      <w:r>
-        <w:rPr>
-          <w:lang w:val="en-GB"/>
-        </w:rPr>
-        <w:t xml:space="preserve">select </w:t>
-      </w:r>
-      <w:r>
-        <w:rPr>
-          <w:lang w:val="en-GB"/>
-        </w:rPr>
-        <w:t xml:space="preserve">the </w:t>
-      </w:r>
-      <w:r>
-        <w:rPr>
-          <w:lang w:val="en-GB"/>
-        </w:rPr>
-        <w:t>earliest first record</w:t>
-      </w:r>
-      <w:r>
-        <w:rPr>
-          <w:lang w:val="en-GB"/>
-        </w:rPr>
-        <w:t>.</w:t>
-      </w:r>
-    </w:p>
-    <w:p>
-      <w:pPr>
-        <w:pStyle w:val="Listenabsatz"/>
-        <w:numPr>
-          <w:ilvl w:val="2"/>
-          <w:numId w:val="2"/>
-        </w:numPr>
-        <w:spacing w:line="276" w:lineRule="auto"/>
-        <w:rPr>
-          <w:lang w:val="en-GB"/>
-        </w:rPr>
-      </w:pPr>
-      <w:r>
-        <w:rPr>
-          <w:lang w:val="en-GB"/>
-        </w:rPr>
         <w:t>For other columns, merge column content and report discrepancy</w:t>
       </w:r>
       <w:r>
@@ -3919,21 +3318,7 @@
         <w:rPr>
           <w:lang w:val="en-GB"/>
         </w:rPr>
-        <w:t xml:space="preserve">Right now, first records are not standardised at all as this is not required in our case, because GRIIS and </w:t>
-      </w:r>
-      <w:proofErr w:type="spellStart"/>
-      <w:r>
-        <w:rPr>
-          <w:lang w:val="en-GB"/>
-        </w:rPr>
-        <w:t>FirstRecords</w:t>
-      </w:r>
-      <w:proofErr w:type="spellEnd"/>
-      <w:r>
-        <w:rPr>
-          <w:lang w:val="en-GB"/>
-        </w:rPr>
-        <w:t xml:space="preserve"> reported already standardised values. Nevertheless, it may make sense to include a process to resolve first records also to report how we did it in the other two databases.</w:t>
+        <w:t>Right now, first records are not standardised at all as this is not required in our case, because GRIIS and FirstRecords reported already standardised values. Nevertheless, it may make sense to include a process to resolve first records also to report how we did it in the other two databases.</w:t>
       </w:r>
     </w:p>
     <w:p>

</xml_diff>